<commit_message>
Word & PDF updated
</commit_message>
<xml_diff>
--- a/Ceevee10/my_resume/CV_Nicolas_Brouillet.docx
+++ b/Ceevee10/my_resume/CV_Nicolas_Brouillet.docx
@@ -8,6 +8,322 @@
       </w:pPr>
       <w:bookmarkStart w:id="0" w:name="_GoBack"/>
       <w:bookmarkEnd w:id="0"/>
+      <w:r>
+        <w:rPr>
+          <w:noProof/>
+        </w:rPr>
+        <mc:AlternateContent>
+          <mc:Choice Requires="wps">
+            <w:drawing>
+              <wp:anchor distT="0" distB="0" distL="114300" distR="114300" simplePos="0" relativeHeight="251865088" behindDoc="0" locked="0" layoutInCell="1" allowOverlap="1">
+                <wp:simplePos x="0" y="0"/>
+                <wp:positionH relativeFrom="column">
+                  <wp:posOffset>5151549</wp:posOffset>
+                </wp:positionH>
+                <wp:positionV relativeFrom="paragraph">
+                  <wp:posOffset>9833020</wp:posOffset>
+                </wp:positionV>
+                <wp:extent cx="1944710" cy="350520"/>
+                <wp:effectExtent l="0" t="0" r="0" b="0"/>
+                <wp:wrapNone/>
+                <wp:docPr id="36" name="Text Box 334"/>
+                <wp:cNvGraphicFramePr>
+                  <a:graphicFrameLocks xmlns:a="http://schemas.openxmlformats.org/drawingml/2006/main"/>
+                </wp:cNvGraphicFramePr>
+                <a:graphic xmlns:a="http://schemas.openxmlformats.org/drawingml/2006/main">
+                  <a:graphicData uri="http://schemas.microsoft.com/office/word/2010/wordprocessingShape">
+                    <wps:wsp>
+                      <wps:cNvSpPr txBox="1">
+                        <a:spLocks/>
+                      </wps:cNvSpPr>
+                      <wps:spPr bwMode="auto">
+                        <a:xfrm>
+                          <a:off x="0" y="0"/>
+                          <a:ext cx="1944710" cy="350520"/>
+                        </a:xfrm>
+                        <a:prstGeom prst="rect">
+                          <a:avLst/>
+                        </a:prstGeom>
+                        <a:noFill/>
+                        <a:ln>
+                          <a:noFill/>
+                        </a:ln>
+                        <a:extLst>
+                          <a:ext uri="{909E8E84-426E-40DD-AFC4-6F175D3DCCD1}">
+                            <a14:hiddenFill xmlns:a14="http://schemas.microsoft.com/office/drawing/2010/main">
+                              <a:solidFill>
+                                <a:srgbClr val="FFFFFF"/>
+                              </a:solidFill>
+                            </a14:hiddenFill>
+                          </a:ext>
+                          <a:ext uri="{91240B29-F687-4F45-9708-019B960494DF}">
+                            <a14:hiddenLine xmlns:a14="http://schemas.microsoft.com/office/drawing/2010/main" w="9525">
+                              <a:solidFill>
+                                <a:srgbClr val="000000"/>
+                              </a:solidFill>
+                              <a:miter lim="800000"/>
+                              <a:headEnd/>
+                              <a:tailEnd/>
+                            </a14:hiddenLine>
+                          </a:ext>
+                        </a:extLst>
+                      </wps:spPr>
+                      <wps:txbx>
+                        <w:txbxContent>
+                          <w:p>
+                            <w:pPr>
+                              <w:spacing w:after="0"/>
+                              <w:rPr>
+                                <w:rFonts w:ascii="Gill Sans MT" w:hAnsi="Gill Sans MT" w:cs="Open Sans"/>
+                                <w:b/>
+                                <w:sz w:val="18"/>
+                                <w:szCs w:val="18"/>
+                                <w:lang w:val="it-IT"/>
+                              </w:rPr>
+                            </w:pPr>
+                            <w:r>
+                              <w:rPr>
+                                <w:rFonts w:ascii="Gill Sans MT" w:hAnsi="Gill Sans MT" w:cs="Open Sans"/>
+                                <w:b/>
+                                <w:sz w:val="18"/>
+                                <w:szCs w:val="18"/>
+                                <w:lang w:val="it-IT"/>
+                              </w:rPr>
+                              <w:t xml:space="preserve">E: </w:t>
+                            </w:r>
+                            <w:r>
+                              <w:rPr>
+                                <w:rFonts w:ascii="Gill Sans MT" w:hAnsi="Gill Sans MT" w:cs="Open Sans"/>
+                                <w:color w:val="595959" w:themeColor="text1" w:themeTint="A6"/>
+                                <w:sz w:val="18"/>
+                                <w:szCs w:val="18"/>
+                                <w:lang w:val="it-IT"/>
+                              </w:rPr>
+                              <w:t>laurent.regnault@sagemcom.com</w:t>
+                            </w:r>
+                          </w:p>
+                        </w:txbxContent>
+                      </wps:txbx>
+                      <wps:bodyPr rot="0" vert="horz" wrap="square" lIns="91440" tIns="45720" rIns="91440" bIns="45720" anchor="t" anchorCtr="0" upright="1">
+                        <a:noAutofit/>
+                      </wps:bodyPr>
+                    </wps:wsp>
+                  </a:graphicData>
+                </a:graphic>
+                <wp14:sizeRelH relativeFrom="margin">
+                  <wp14:pctWidth>0</wp14:pctWidth>
+                </wp14:sizeRelH>
+                <wp14:sizeRelV relativeFrom="margin">
+                  <wp14:pctHeight>0</wp14:pctHeight>
+                </wp14:sizeRelV>
+              </wp:anchor>
+            </w:drawing>
+          </mc:Choice>
+          <mc:Fallback>
+            <w:pict>
+              <v:shapetype id="_x0000_t202" coordsize="21600,21600" o:spt="202" path="m,l,21600r21600,l21600,xe">
+                <v:stroke joinstyle="miter"/>
+                <v:path gradientshapeok="t" o:connecttype="rect"/>
+              </v:shapetype>
+              <v:shape id="Text Box 334" o:spid="_x0000_s1026" type="#_x0000_t202" style="position:absolute;left:0;text-align:left;margin-left:405.65pt;margin-top:774.25pt;width:153.15pt;height:27.6pt;z-index:251865088;visibility:visible;mso-wrap-style:square;mso-width-percent:0;mso-height-percent:0;mso-wrap-distance-left:9pt;mso-wrap-distance-top:0;mso-wrap-distance-right:9pt;mso-wrap-distance-bottom:0;mso-position-horizontal:absolute;mso-position-horizontal-relative:text;mso-position-vertical:absolute;mso-position-vertical-relative:text;mso-width-percent:0;mso-height-percent:0;mso-width-relative:margin;mso-height-relative:margin;v-text-anchor:top" o:gfxdata="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" filled="f" stroked="f">
+                <v:path arrowok="t"/>
+                <v:textbox>
+                  <w:txbxContent>
+                    <w:p>
+                      <w:pPr>
+                        <w:spacing w:after="0"/>
+                        <w:rPr>
+                          <w:rFonts w:ascii="Gill Sans MT" w:hAnsi="Gill Sans MT" w:cs="Open Sans"/>
+                          <w:b/>
+                          <w:sz w:val="18"/>
+                          <w:szCs w:val="18"/>
+                          <w:lang w:val="it-IT"/>
+                        </w:rPr>
+                      </w:pPr>
+                      <w:r>
+                        <w:rPr>
+                          <w:rFonts w:ascii="Gill Sans MT" w:hAnsi="Gill Sans MT" w:cs="Open Sans"/>
+                          <w:b/>
+                          <w:sz w:val="18"/>
+                          <w:szCs w:val="18"/>
+                          <w:lang w:val="it-IT"/>
+                        </w:rPr>
+                        <w:t xml:space="preserve">E: </w:t>
+                      </w:r>
+                      <w:r>
+                        <w:rPr>
+                          <w:rFonts w:ascii="Gill Sans MT" w:hAnsi="Gill Sans MT" w:cs="Open Sans"/>
+                          <w:color w:val="595959" w:themeColor="text1" w:themeTint="A6"/>
+                          <w:sz w:val="18"/>
+                          <w:szCs w:val="18"/>
+                          <w:lang w:val="it-IT"/>
+                        </w:rPr>
+                        <w:t>laurent.regnault@sagemcom.com</w:t>
+                      </w:r>
+                    </w:p>
+                  </w:txbxContent>
+                </v:textbox>
+              </v:shape>
+            </w:pict>
+          </mc:Fallback>
+        </mc:AlternateContent>
+      </w:r>
+      <w:r>
+        <w:rPr>
+          <w:noProof/>
+        </w:rPr>
+        <mc:AlternateContent>
+          <mc:Choice Requires="wps">
+            <w:drawing>
+              <wp:anchor distT="0" distB="0" distL="114300" distR="114300" simplePos="0" relativeHeight="251860735" behindDoc="1" locked="0" layoutInCell="1" allowOverlap="1">
+                <wp:simplePos x="0" y="0"/>
+                <wp:positionH relativeFrom="column">
+                  <wp:posOffset>3071610</wp:posOffset>
+                </wp:positionH>
+                <wp:positionV relativeFrom="paragraph">
+                  <wp:posOffset>9833020</wp:posOffset>
+                </wp:positionV>
+                <wp:extent cx="1635617" cy="350520"/>
+                <wp:effectExtent l="0" t="0" r="0" b="0"/>
+                <wp:wrapNone/>
+                <wp:docPr id="33" name="Text Box 332"/>
+                <wp:cNvGraphicFramePr>
+                  <a:graphicFrameLocks xmlns:a="http://schemas.openxmlformats.org/drawingml/2006/main"/>
+                </wp:cNvGraphicFramePr>
+                <a:graphic xmlns:a="http://schemas.openxmlformats.org/drawingml/2006/main">
+                  <a:graphicData uri="http://schemas.microsoft.com/office/word/2010/wordprocessingShape">
+                    <wps:wsp>
+                      <wps:cNvSpPr txBox="1">
+                        <a:spLocks/>
+                      </wps:cNvSpPr>
+                      <wps:spPr bwMode="auto">
+                        <a:xfrm>
+                          <a:off x="0" y="0"/>
+                          <a:ext cx="1635617" cy="350520"/>
+                        </a:xfrm>
+                        <a:prstGeom prst="rect">
+                          <a:avLst/>
+                        </a:prstGeom>
+                        <a:noFill/>
+                        <a:ln>
+                          <a:noFill/>
+                        </a:ln>
+                        <a:extLst>
+                          <a:ext uri="{909E8E84-426E-40DD-AFC4-6F175D3DCCD1}">
+                            <a14:hiddenFill xmlns:a14="http://schemas.microsoft.com/office/drawing/2010/main">
+                              <a:solidFill>
+                                <a:srgbClr val="FFFFFF"/>
+                              </a:solidFill>
+                            </a14:hiddenFill>
+                          </a:ext>
+                          <a:ext uri="{91240B29-F687-4F45-9708-019B960494DF}">
+                            <a14:hiddenLine xmlns:a14="http://schemas.microsoft.com/office/drawing/2010/main" w="9525">
+                              <a:solidFill>
+                                <a:srgbClr val="000000"/>
+                              </a:solidFill>
+                              <a:miter lim="800000"/>
+                              <a:headEnd/>
+                              <a:tailEnd/>
+                            </a14:hiddenLine>
+                          </a:ext>
+                        </a:extLst>
+                      </wps:spPr>
+                      <wps:txbx>
+                        <w:txbxContent>
+                          <w:p>
+                            <w:pPr>
+                              <w:spacing w:after="0"/>
+                              <w:rPr>
+                                <w:rFonts w:ascii="Gill Sans MT" w:hAnsi="Gill Sans MT" w:cs="Open Sans"/>
+                                <w:b/>
+                                <w:sz w:val="18"/>
+                                <w:szCs w:val="18"/>
+                                <w:lang w:val="it-IT"/>
+                              </w:rPr>
+                            </w:pPr>
+                            <w:r>
+                              <w:rPr>
+                                <w:rFonts w:ascii="Gill Sans MT" w:hAnsi="Gill Sans MT" w:cs="Open Sans"/>
+                                <w:b/>
+                                <w:sz w:val="18"/>
+                                <w:szCs w:val="18"/>
+                                <w:lang w:val="it-IT"/>
+                              </w:rPr>
+                              <w:t xml:space="preserve">E: </w:t>
+                            </w:r>
+                            <w:r>
+                              <w:rPr>
+                                <w:rFonts w:ascii="Gill Sans MT" w:hAnsi="Gill Sans MT" w:cs="Open Sans"/>
+                                <w:color w:val="595959" w:themeColor="text1" w:themeTint="A6"/>
+                                <w:sz w:val="18"/>
+                                <w:szCs w:val="18"/>
+                                <w:lang w:val="it-IT"/>
+                              </w:rPr>
+                              <w:t>nicolas.bloem@exoes.com</w:t>
+                            </w:r>
+                          </w:p>
+                        </w:txbxContent>
+                      </wps:txbx>
+                      <wps:bodyPr rot="0" vert="horz" wrap="square" lIns="91440" tIns="45720" rIns="91440" bIns="45720" anchor="t" anchorCtr="0" upright="1">
+                        <a:noAutofit/>
+                      </wps:bodyPr>
+                    </wps:wsp>
+                  </a:graphicData>
+                </a:graphic>
+                <wp14:sizeRelH relativeFrom="margin">
+                  <wp14:pctWidth>0</wp14:pctWidth>
+                </wp14:sizeRelH>
+                <wp14:sizeRelV relativeFrom="margin">
+                  <wp14:pctHeight>0</wp14:pctHeight>
+                </wp14:sizeRelV>
+              </wp:anchor>
+            </w:drawing>
+          </mc:Choice>
+          <mc:Fallback>
+            <w:pict>
+              <v:shape id="Text Box 332" o:spid="_x0000_s1027" type="#_x0000_t202" style="position:absolute;left:0;text-align:left;margin-left:241.85pt;margin-top:774.25pt;width:128.8pt;height:27.6pt;z-index:-251455745;visibility:visible;mso-wrap-style:square;mso-width-percent:0;mso-height-percent:0;mso-wrap-distance-left:9pt;mso-wrap-distance-top:0;mso-wrap-distance-right:9pt;mso-wrap-distance-bottom:0;mso-position-horizontal:absolute;mso-position-horizontal-relative:text;mso-position-vertical:absolute;mso-position-vertical-relative:text;mso-width-percent:0;mso-height-percent:0;mso-width-relative:margin;mso-height-relative:margin;v-text-anchor:top" o:gfxdata="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" filled="f" stroked="f">
+                <v:path arrowok="t"/>
+                <v:textbox>
+                  <w:txbxContent>
+                    <w:p>
+                      <w:pPr>
+                        <w:spacing w:after="0"/>
+                        <w:rPr>
+                          <w:rFonts w:ascii="Gill Sans MT" w:hAnsi="Gill Sans MT" w:cs="Open Sans"/>
+                          <w:b/>
+                          <w:sz w:val="18"/>
+                          <w:szCs w:val="18"/>
+                          <w:lang w:val="it-IT"/>
+                        </w:rPr>
+                      </w:pPr>
+                      <w:r>
+                        <w:rPr>
+                          <w:rFonts w:ascii="Gill Sans MT" w:hAnsi="Gill Sans MT" w:cs="Open Sans"/>
+                          <w:b/>
+                          <w:sz w:val="18"/>
+                          <w:szCs w:val="18"/>
+                          <w:lang w:val="it-IT"/>
+                        </w:rPr>
+                        <w:t xml:space="preserve">E: </w:t>
+                      </w:r>
+                      <w:r>
+                        <w:rPr>
+                          <w:rFonts w:ascii="Gill Sans MT" w:hAnsi="Gill Sans MT" w:cs="Open Sans"/>
+                          <w:color w:val="595959" w:themeColor="text1" w:themeTint="A6"/>
+                          <w:sz w:val="18"/>
+                          <w:szCs w:val="18"/>
+                          <w:lang w:val="it-IT"/>
+                        </w:rPr>
+                        <w:t>nicolas.bloem@exoes.com</w:t>
+                      </w:r>
+                    </w:p>
+                  </w:txbxContent>
+                </v:textbox>
+              </v:shape>
+            </w:pict>
+          </mc:Fallback>
+        </mc:AlternateContent>
+      </w:r>
       <w:r>
         <w:rPr>
           <w:noProof/>
@@ -111,11 +427,7 @@
           </mc:Choice>
           <mc:Fallback>
             <w:pict>
-              <v:shapetype id="_x0000_t202" coordsize="21600,21600" o:spt="202" path="m,l,21600r21600,l21600,xe">
-                <v:stroke joinstyle="miter"/>
-                <v:path gradientshapeok="t" o:connecttype="rect"/>
-              </v:shapetype>
-              <v:shape id="Text Box 25" o:spid="_x0000_s1026" type="#_x0000_t202" style="position:absolute;left:0;text-align:left;margin-left:240pt;margin-top:57.2pt;width:341.35pt;height:20.85pt;z-index:251638784;visibility:visible;mso-wrap-style:square;mso-width-percent:0;mso-height-percent:0;mso-wrap-distance-left:9pt;mso-wrap-distance-top:0;mso-wrap-distance-right:9pt;mso-wrap-distance-bottom:0;mso-position-horizontal:absolute;mso-position-horizontal-relative:text;mso-position-vertical:absolute;mso-position-vertical-relative:text;mso-width-percent:0;mso-height-percent:0;mso-width-relative:margin;mso-height-relative:margin;v-text-anchor:top" o:gfxdata="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" filled="f" stroked="f">
+              <v:shape id="Text Box 25" o:spid="_x0000_s1028" type="#_x0000_t202" style="position:absolute;left:0;text-align:left;margin-left:240pt;margin-top:57.2pt;width:341.35pt;height:20.85pt;z-index:251638784;visibility:visible;mso-wrap-style:square;mso-width-percent:0;mso-height-percent:0;mso-wrap-distance-left:9pt;mso-wrap-distance-top:0;mso-wrap-distance-right:9pt;mso-wrap-distance-bottom:0;mso-position-horizontal:absolute;mso-position-horizontal-relative:text;mso-position-vertical:absolute;mso-position-vertical-relative:text;mso-width-percent:0;mso-height-percent:0;mso-width-relative:margin;mso-height-relative:margin;v-text-anchor:top" o:gfxdata="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" filled="f" stroked="f">
                 <v:path arrowok="t"/>
                 <v:textbox>
                   <w:txbxContent>
@@ -221,6 +533,7 @@
                                 <w:szCs w:val="16"/>
                               </w:rPr>
                             </w:pPr>
+                            <w:proofErr w:type="gramStart"/>
                             <w:r>
                               <w:rPr>
                                 <w:rFonts w:ascii="Gill Sans MT" w:hAnsi="Gill Sans MT" w:cs="Open Sans"/>
@@ -241,6 +554,7 @@
                               </w:rPr>
                               <w:t xml:space="preserve"> :</w:t>
                             </w:r>
+                            <w:proofErr w:type="gramEnd"/>
                             <w:r>
                               <w:rPr>
                                 <w:rFonts w:ascii="Gill Sans MT" w:hAnsi="Gill Sans MT" w:cs="Open Sans"/>
@@ -576,7 +890,7 @@
           </mc:Choice>
           <mc:Fallback>
             <w:pict>
-              <v:shape id="Text Box 337" o:spid="_x0000_s1027" type="#_x0000_t202" style="position:absolute;left:0;text-align:left;margin-left:240pt;margin-top:85.9pt;width:337.3pt;height:28.2pt;z-index:251868160;visibility:visible;mso-wrap-style:square;mso-width-percent:0;mso-height-percent:0;mso-wrap-distance-left:9pt;mso-wrap-distance-top:0;mso-wrap-distance-right:9pt;mso-wrap-distance-bottom:0;mso-position-horizontal:absolute;mso-position-horizontal-relative:text;mso-position-vertical:absolute;mso-position-vertical-relative:text;mso-width-percent:0;mso-height-percent:0;mso-width-relative:margin;mso-height-relative:margin;v-text-anchor:top" o:gfxdata="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" filled="f" stroked="f">
+              <v:shape id="Text Box 337" o:spid="_x0000_s1029" type="#_x0000_t202" style="position:absolute;left:0;text-align:left;margin-left:240pt;margin-top:85.9pt;width:337.3pt;height:28.2pt;z-index:251868160;visibility:visible;mso-wrap-style:square;mso-width-percent:0;mso-height-percent:0;mso-wrap-distance-left:9pt;mso-wrap-distance-top:0;mso-wrap-distance-right:9pt;mso-wrap-distance-bottom:0;mso-position-horizontal:absolute;mso-position-horizontal-relative:text;mso-position-vertical:absolute;mso-position-vertical-relative:text;mso-width-percent:0;mso-height-percent:0;mso-width-relative:margin;mso-height-relative:margin;v-text-anchor:top" o:gfxdata="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" filled="f" stroked="f">
                 <v:path arrowok="t"/>
                 <v:textbox>
                   <w:txbxContent>
@@ -591,6 +905,7 @@
                           <w:szCs w:val="16"/>
                         </w:rPr>
                       </w:pPr>
+                      <w:proofErr w:type="gramStart"/>
                       <w:r>
                         <w:rPr>
                           <w:rFonts w:ascii="Gill Sans MT" w:hAnsi="Gill Sans MT" w:cs="Open Sans"/>
@@ -611,6 +926,7 @@
                         </w:rPr>
                         <w:t xml:space="preserve"> :</w:t>
                       </w:r>
+                      <w:proofErr w:type="gramEnd"/>
                       <w:r>
                         <w:rPr>
                           <w:rFonts w:ascii="Gill Sans MT" w:hAnsi="Gill Sans MT" w:cs="Open Sans"/>
@@ -1036,7 +1352,7 @@
           </mc:Choice>
           <mc:Fallback>
             <w:pict>
-              <v:shape id="Text Box 320" o:spid="_x0000_s1028" type="#_x0000_t202" style="position:absolute;left:0;text-align:left;margin-left:240pt;margin-top:116.7pt;width:337.3pt;height:23pt;z-index:251850752;visibility:visible;mso-wrap-style:square;mso-width-percent:0;mso-height-percent:0;mso-wrap-distance-left:9pt;mso-wrap-distance-top:0;mso-wrap-distance-right:9pt;mso-wrap-distance-bottom:0;mso-position-horizontal:absolute;mso-position-horizontal-relative:text;mso-position-vertical:absolute;mso-position-vertical-relative:text;mso-width-percent:0;mso-height-percent:0;mso-width-relative:margin;mso-height-relative:margin;v-text-anchor:top" o:gfxdata="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" filled="f" stroked="f">
+              <v:shape id="Text Box 320" o:spid="_x0000_s1030" type="#_x0000_t202" style="position:absolute;left:0;text-align:left;margin-left:240pt;margin-top:116.7pt;width:337.3pt;height:23pt;z-index:251850752;visibility:visible;mso-wrap-style:square;mso-width-percent:0;mso-height-percent:0;mso-wrap-distance-left:9pt;mso-wrap-distance-top:0;mso-wrap-distance-right:9pt;mso-wrap-distance-bottom:0;mso-position-horizontal:absolute;mso-position-horizontal-relative:text;mso-position-vertical:absolute;mso-position-vertical-relative:text;mso-width-percent:0;mso-height-percent:0;mso-width-relative:margin;mso-height-relative:margin;v-text-anchor:top" o:gfxdata="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" filled="f" stroked="f">
                 <v:path arrowok="t"/>
                 <v:textbox>
                   <w:txbxContent>
@@ -1232,7 +1548,7 @@
           </mc:Choice>
           <mc:Fallback>
             <w:pict>
-              <v:shape id="Text Box 181" o:spid="_x0000_s1029" type="#_x0000_t202" style="position:absolute;left:0;text-align:left;margin-left:240pt;margin-top:142.75pt;width:327.1pt;height:75.2pt;z-index:251713536;visibility:visible;mso-wrap-style:square;mso-width-percent:0;mso-height-percent:0;mso-wrap-distance-left:9pt;mso-wrap-distance-top:0;mso-wrap-distance-right:9pt;mso-wrap-distance-bottom:0;mso-position-horizontal:absolute;mso-position-horizontal-relative:text;mso-position-vertical:absolute;mso-position-vertical-relative:text;mso-width-percent:0;mso-height-percent:0;mso-width-relative:margin;mso-height-relative:margin;v-text-anchor:top" o:gfxdata="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" filled="f" fillcolor="#d8d8d8" stroked="f" strokecolor="#a5a5a5" strokeweight=".25pt">
+              <v:shape id="Text Box 181" o:spid="_x0000_s1031" type="#_x0000_t202" style="position:absolute;left:0;text-align:left;margin-left:240pt;margin-top:142.75pt;width:327.1pt;height:75.2pt;z-index:251713536;visibility:visible;mso-wrap-style:square;mso-width-percent:0;mso-height-percent:0;mso-wrap-distance-left:9pt;mso-wrap-distance-top:0;mso-wrap-distance-right:9pt;mso-wrap-distance-bottom:0;mso-position-horizontal:absolute;mso-position-horizontal-relative:text;mso-position-vertical:absolute;mso-position-vertical-relative:text;mso-width-percent:0;mso-height-percent:0;mso-width-relative:margin;mso-height-relative:margin;v-text-anchor:top" o:gfxdata="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" filled="f" fillcolor="#d8d8d8" stroked="f" strokecolor="#a5a5a5" strokeweight=".25pt">
                 <v:path arrowok="t"/>
                 <v:textbox>
                   <w:txbxContent>
@@ -1431,7 +1747,7 @@
           </mc:Choice>
           <mc:Fallback>
             <w:pict>
-              <v:shape id="Text Box 24" o:spid="_x0000_s1030" type="#_x0000_t202" style="position:absolute;left:0;text-align:left;margin-left:240pt;margin-top:25.2pt;width:338.4pt;height:34.75pt;z-index:251637760;visibility:visible;mso-wrap-style:square;mso-width-percent:0;mso-height-percent:0;mso-wrap-distance-left:9pt;mso-wrap-distance-top:0;mso-wrap-distance-right:9pt;mso-wrap-distance-bottom:0;mso-position-horizontal:absolute;mso-position-horizontal-relative:text;mso-position-vertical:absolute;mso-position-vertical-relative:text;mso-width-percent:0;mso-height-percent:0;mso-width-relative:margin;mso-height-relative:margin;v-text-anchor:top" o:gfxdata="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" filled="f" stroked="f">
+              <v:shape id="Text Box 24" o:spid="_x0000_s1032" type="#_x0000_t202" style="position:absolute;left:0;text-align:left;margin-left:240pt;margin-top:25.2pt;width:338.4pt;height:34.75pt;z-index:251637760;visibility:visible;mso-wrap-style:square;mso-width-percent:0;mso-height-percent:0;mso-wrap-distance-left:9pt;mso-wrap-distance-top:0;mso-wrap-distance-right:9pt;mso-wrap-distance-bottom:0;mso-position-horizontal:absolute;mso-position-horizontal-relative:text;mso-position-vertical:absolute;mso-position-vertical-relative:text;mso-width-percent:0;mso-height-percent:0;mso-width-relative:margin;mso-height-relative:margin;v-text-anchor:top" o:gfxdata="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" filled="f" stroked="f">
                 <v:path arrowok="t"/>
                 <v:textbox>
                   <w:txbxContent>
@@ -1571,7 +1887,7 @@
           </mc:Choice>
           <mc:Fallback>
             <w:pict>
-              <v:shape id="Text Box 404" o:spid="_x0000_s1031" type="#_x0000_t202" style="position:absolute;left:0;text-align:left;margin-left:29.15pt;margin-top:52.95pt;width:113.4pt;height:18.8pt;z-index:251931648;visibility:visible;mso-wrap-style:square;mso-width-percent:0;mso-height-percent:0;mso-wrap-distance-left:9pt;mso-wrap-distance-top:0;mso-wrap-distance-right:9pt;mso-wrap-distance-bottom:0;mso-position-horizontal:absolute;mso-position-horizontal-relative:text;mso-position-vertical:absolute;mso-position-vertical-relative:text;mso-width-percent:0;mso-height-percent:0;mso-width-relative:margin;mso-height-relative:margin;v-text-anchor:top" o:gfxdata="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" filled="f" stroked="f">
+              <v:shape id="Text Box 404" o:spid="_x0000_s1033" type="#_x0000_t202" style="position:absolute;left:0;text-align:left;margin-left:29.15pt;margin-top:52.95pt;width:113.4pt;height:18.8pt;z-index:251931648;visibility:visible;mso-wrap-style:square;mso-width-percent:0;mso-height-percent:0;mso-wrap-distance-left:9pt;mso-wrap-distance-top:0;mso-wrap-distance-right:9pt;mso-wrap-distance-bottom:0;mso-position-horizontal:absolute;mso-position-horizontal-relative:text;mso-position-vertical:absolute;mso-position-vertical-relative:text;mso-width-percent:0;mso-height-percent:0;mso-width-relative:margin;mso-height-relative:margin;v-text-anchor:top" o:gfxdata="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" filled="f" stroked="f">
                 <v:path arrowok="t"/>
                 <v:textbox>
                   <w:txbxContent>
@@ -1708,7 +2024,7 @@
           </mc:Choice>
           <mc:Fallback>
             <w:pict>
-              <v:shape id="Text Box 403" o:spid="_x0000_s1032" type="#_x0000_t202" style="position:absolute;left:0;text-align:left;margin-left:29.4pt;margin-top:33.1pt;width:201.25pt;height:23pt;z-index:251930624;visibility:visible;mso-wrap-style:square;mso-width-percent:0;mso-height-percent:0;mso-wrap-distance-left:9pt;mso-wrap-distance-top:0;mso-wrap-distance-right:9pt;mso-wrap-distance-bottom:0;mso-position-horizontal:absolute;mso-position-horizontal-relative:text;mso-position-vertical:absolute;mso-position-vertical-relative:text;mso-width-percent:0;mso-height-percent:0;mso-width-relative:margin;mso-height-relative:margin;v-text-anchor:top" o:gfxdata="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" filled="f" stroked="f">
+              <v:shape id="Text Box 403" o:spid="_x0000_s1034" type="#_x0000_t202" style="position:absolute;left:0;text-align:left;margin-left:29.4pt;margin-top:33.1pt;width:201.25pt;height:23pt;z-index:251930624;visibility:visible;mso-wrap-style:square;mso-width-percent:0;mso-height-percent:0;mso-wrap-distance-left:9pt;mso-wrap-distance-top:0;mso-wrap-distance-right:9pt;mso-wrap-distance-bottom:0;mso-position-horizontal:absolute;mso-position-horizontal-relative:text;mso-position-vertical:absolute;mso-position-vertical-relative:text;mso-width-percent:0;mso-height-percent:0;mso-width-relative:margin;mso-height-relative:margin;v-text-anchor:top" o:gfxdata="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" filled="f" stroked="f">
                 <v:path arrowok="t"/>
                 <v:textbox>
                   <w:txbxContent>
@@ -1818,7 +2134,7 @@
           </mc:Choice>
           <mc:Fallback>
             <w:pict>
-              <v:rect w14:anchorId="57E2E7B0" id="Rectangle 362" o:spid="_x0000_s1026" style="position:absolute;margin-left:37pt;margin-top:74.45pt;width:101.8pt;height:101.8pt;z-index:251890688;visibility:visible;mso-wrap-style:square;mso-width-percent:0;mso-height-percent:0;mso-wrap-distance-left:9pt;mso-wrap-distance-top:0;mso-wrap-distance-right:9pt;mso-wrap-distance-bottom:0;mso-position-horizontal:absolute;mso-position-horizontal-relative:text;mso-position-vertical:absolute;mso-position-vertical-relative:text;mso-width-percent:0;mso-height-percent:0;mso-width-relative:margin;mso-height-relative:margin;v-text-anchor:top" o:gfxdata="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" fillcolor="white [3212]" stroked="f" strokecolor="black [3213]" strokeweight="1pt">
+              <v:rect w14:anchorId="57E2E7B0" id="Rectangle 362" o:spid="_x0000_s1026" style="position:absolute;margin-left:37pt;margin-top:74.45pt;width:101.8pt;height:101.8pt;z-index:251890688;visibility:visible;mso-wrap-style:square;mso-width-percent:0;mso-height-percent:0;mso-wrap-distance-left:9pt;mso-wrap-distance-top:0;mso-wrap-distance-right:9pt;mso-wrap-distance-bottom:0;mso-position-horizontal:absolute;mso-position-horizontal-relative:text;mso-position-vertical:absolute;mso-position-vertical-relative:text;mso-width-percent:0;mso-height-percent:0;mso-width-relative:margin;mso-height-relative:margin;v-text-anchor:top" o:gfxdata="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" fillcolor="white [3212]" stroked="f" strokecolor="black [3213]" strokeweight="1pt">
                 <v:path arrowok="t"/>
               </v:rect>
             </w:pict>
@@ -1906,20 +2222,8 @@
                                 <w:szCs w:val="18"/>
                                 <w:lang w:val="fr-FR"/>
                               </w:rPr>
-                              <w:t xml:space="preserve">XAMARIN </w:t>
-                            </w:r>
-                            <w:proofErr w:type="spellStart"/>
-                            <w:r>
-                              <w:rPr>
-                                <w:rFonts w:ascii="Gill Sans MT" w:hAnsi="Gill Sans MT" w:cs="Open Sans"/>
-                                <w:b/>
-                                <w:sz w:val="18"/>
-                                <w:szCs w:val="18"/>
-                                <w:lang w:val="fr-FR"/>
-                              </w:rPr>
-                              <w:t>Forms</w:t>
-                            </w:r>
-                            <w:proofErr w:type="spellEnd"/>
+                              <w:t>XAMARIN Forms</w:t>
+                            </w:r>
                           </w:p>
                           <w:p>
                             <w:pPr>
@@ -1966,7 +2270,7 @@
           </mc:Choice>
           <mc:Fallback>
             <w:pict>
-              <v:shape w14:anchorId="1C8E7126" id="Text Box 378" o:spid="_x0000_s1033" type="#_x0000_t202" style="position:absolute;left:0;text-align:left;margin-left:28.75pt;margin-top:233.55pt;width:181.75pt;height:31.7pt;z-index:251947008;visibility:visible;mso-wrap-style:square;mso-width-percent:0;mso-height-percent:0;mso-wrap-distance-left:9pt;mso-wrap-distance-top:0;mso-wrap-distance-right:9pt;mso-wrap-distance-bottom:0;mso-position-horizontal:absolute;mso-position-horizontal-relative:text;mso-position-vertical:absolute;mso-position-vertical-relative:text;mso-width-percent:0;mso-height-percent:0;mso-width-relative:margin;mso-height-relative:margin;v-text-anchor:top" o:gfxdata="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" filled="f" stroked="f">
+              <v:shape w14:anchorId="1C8E7126" id="Text Box 378" o:spid="_x0000_s1035" type="#_x0000_t202" style="position:absolute;left:0;text-align:left;margin-left:28.75pt;margin-top:233.55pt;width:181.75pt;height:31.7pt;z-index:251947008;visibility:visible;mso-wrap-style:square;mso-width-percent:0;mso-height-percent:0;mso-wrap-distance-left:9pt;mso-wrap-distance-top:0;mso-wrap-distance-right:9pt;mso-wrap-distance-bottom:0;mso-position-horizontal:absolute;mso-position-horizontal-relative:text;mso-position-vertical:absolute;mso-position-vertical-relative:text;mso-width-percent:0;mso-height-percent:0;mso-width-relative:margin;mso-height-relative:margin;v-text-anchor:top" o:gfxdata="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" filled="f" stroked="f">
                 <v:path arrowok="t"/>
                 <v:textbox>
                   <w:txbxContent>
@@ -1989,20 +2293,8 @@
                           <w:szCs w:val="18"/>
                           <w:lang w:val="fr-FR"/>
                         </w:rPr>
-                        <w:t xml:space="preserve">XAMARIN </w:t>
-                      </w:r>
-                      <w:proofErr w:type="spellStart"/>
-                      <w:r>
-                        <w:rPr>
-                          <w:rFonts w:ascii="Gill Sans MT" w:hAnsi="Gill Sans MT" w:cs="Open Sans"/>
-                          <w:b/>
-                          <w:sz w:val="18"/>
-                          <w:szCs w:val="18"/>
-                          <w:lang w:val="fr-FR"/>
-                        </w:rPr>
-                        <w:t>Forms</w:t>
-                      </w:r>
-                      <w:proofErr w:type="spellEnd"/>
+                        <w:t>XAMARIN Forms</w:t>
+                      </w:r>
                     </w:p>
                     <w:p>
                       <w:pPr>
@@ -2193,7 +2485,7 @@
           </mc:Choice>
           <mc:Fallback>
             <w:pict>
-              <v:shape id="Text Box 380" o:spid="_x0000_s1034" type="#_x0000_t202" style="position:absolute;left:0;text-align:left;margin-left:29.4pt;margin-top:270.9pt;width:113.4pt;height:23.25pt;z-index:251905024;visibility:visible;mso-wrap-style:square;mso-width-percent:0;mso-height-percent:0;mso-wrap-distance-left:9pt;mso-wrap-distance-top:0;mso-wrap-distance-right:9pt;mso-wrap-distance-bottom:0;mso-position-horizontal:absolute;mso-position-horizontal-relative:text;mso-position-vertical:absolute;mso-position-vertical-relative:text;mso-width-percent:0;mso-height-percent:0;mso-width-relative:margin;mso-height-relative:margin;v-text-anchor:top" o:gfxdata="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" filled="f" stroked="f">
+              <v:shape id="Text Box 380" o:spid="_x0000_s1036" type="#_x0000_t202" style="position:absolute;left:0;text-align:left;margin-left:29.4pt;margin-top:270.9pt;width:113.4pt;height:23.25pt;z-index:251905024;visibility:visible;mso-wrap-style:square;mso-width-percent:0;mso-height-percent:0;mso-wrap-distance-left:9pt;mso-wrap-distance-top:0;mso-wrap-distance-right:9pt;mso-wrap-distance-bottom:0;mso-position-horizontal:absolute;mso-position-horizontal-relative:text;mso-position-vertical:absolute;mso-position-vertical-relative:text;mso-width-percent:0;mso-height-percent:0;mso-width-relative:margin;mso-height-relative:margin;v-text-anchor:top" o:gfxdata="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" filled="f" stroked="f">
                 <v:path arrowok="t"/>
                 <v:textbox>
                   <w:txbxContent>
@@ -2440,7 +2732,7 @@
           </mc:Choice>
           <mc:Fallback>
             <w:pict>
-              <v:shape id="_x0000_s1035" type="#_x0000_t202" style="position:absolute;left:0;text-align:left;margin-left:29.4pt;margin-top:294.15pt;width:181.75pt;height:31.7pt;z-index:251902976;visibility:visible;mso-wrap-style:square;mso-width-percent:0;mso-height-percent:0;mso-wrap-distance-left:9pt;mso-wrap-distance-top:0;mso-wrap-distance-right:9pt;mso-wrap-distance-bottom:0;mso-position-horizontal:absolute;mso-position-horizontal-relative:text;mso-position-vertical:absolute;mso-position-vertical-relative:text;mso-width-percent:0;mso-height-percent:0;mso-width-relative:margin;mso-height-relative:margin;v-text-anchor:top" o:gfxdata="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" filled="f" stroked="f">
+              <v:shape id="_x0000_s1037" type="#_x0000_t202" style="position:absolute;left:0;text-align:left;margin-left:29.4pt;margin-top:294.15pt;width:181.75pt;height:31.7pt;z-index:251902976;visibility:visible;mso-wrap-style:square;mso-width-percent:0;mso-height-percent:0;mso-wrap-distance-left:9pt;mso-wrap-distance-top:0;mso-wrap-distance-right:9pt;mso-wrap-distance-bottom:0;mso-position-horizontal:absolute;mso-position-horizontal-relative:text;mso-position-vertical:absolute;mso-position-vertical-relative:text;mso-width-percent:0;mso-height-percent:0;mso-width-relative:margin;mso-height-relative:margin;v-text-anchor:top" o:gfxdata="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" filled="f" stroked="f">
                 <v:path arrowok="t"/>
                 <v:textbox>
                   <w:txbxContent>
@@ -2694,7 +2986,7 @@
           </mc:Choice>
           <mc:Fallback>
             <w:pict>
-              <v:shape id="Text Box 379" o:spid="_x0000_s1036" type="#_x0000_t202" style="position:absolute;left:0;text-align:left;margin-left:29.4pt;margin-top:327.65pt;width:181.75pt;height:42pt;z-index:251904000;visibility:visible;mso-wrap-style:square;mso-width-percent:0;mso-height-percent:0;mso-wrap-distance-left:9pt;mso-wrap-distance-top:0;mso-wrap-distance-right:9pt;mso-wrap-distance-bottom:0;mso-position-horizontal:absolute;mso-position-horizontal-relative:text;mso-position-vertical:absolute;mso-position-vertical-relative:text;mso-width-percent:0;mso-height-percent:0;mso-width-relative:margin;mso-height-relative:margin;v-text-anchor:top" o:gfxdata="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" filled="f" stroked="f">
+              <v:shape id="Text Box 379" o:spid="_x0000_s1038" type="#_x0000_t202" style="position:absolute;left:0;text-align:left;margin-left:29.4pt;margin-top:327.65pt;width:181.75pt;height:42pt;z-index:251904000;visibility:visible;mso-wrap-style:square;mso-width-percent:0;mso-height-percent:0;mso-wrap-distance-left:9pt;mso-wrap-distance-top:0;mso-wrap-distance-right:9pt;mso-wrap-distance-bottom:0;mso-position-horizontal:absolute;mso-position-horizontal-relative:text;mso-position-vertical:absolute;mso-position-vertical-relative:text;mso-width-percent:0;mso-height-percent:0;mso-width-relative:margin;mso-height-relative:margin;v-text-anchor:top" o:gfxdata="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" filled="f" stroked="f">
                 <v:path arrowok="t"/>
                 <v:textbox>
                   <w:txbxContent>
@@ -2788,6 +3080,9 @@
         </mc:AlternateContent>
       </w:r>
       <w:r>
+        <w:rPr>
+          <w:noProof/>
+        </w:rPr>
         <mc:AlternateContent>
           <mc:Choice Requires="wps">
             <w:drawing>
@@ -2978,7 +3273,7 @@
           </mc:Choice>
           <mc:Fallback>
             <w:pict>
-              <v:shape w14:anchorId="451AEFFC" id="Text Box 381" o:spid="_x0000_s1037" type="#_x0000_t202" style="position:absolute;left:0;text-align:left;margin-left:29.15pt;margin-top:396.65pt;width:177.6pt;height:31.7pt;z-index:251934720;visibility:visible;mso-wrap-style:square;mso-width-percent:0;mso-height-percent:0;mso-wrap-distance-left:9pt;mso-wrap-distance-top:0;mso-wrap-distance-right:9pt;mso-wrap-distance-bottom:0;mso-position-horizontal:absolute;mso-position-horizontal-relative:text;mso-position-vertical:absolute;mso-position-vertical-relative:text;mso-width-percent:0;mso-height-percent:0;mso-width-relative:margin;mso-height-relative:margin;v-text-anchor:top" o:gfxdata="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" filled="f" stroked="f">
+              <v:shape w14:anchorId="451AEFFC" id="Text Box 381" o:spid="_x0000_s1039" type="#_x0000_t202" style="position:absolute;left:0;text-align:left;margin-left:29.15pt;margin-top:396.65pt;width:177.6pt;height:31.7pt;z-index:251934720;visibility:visible;mso-wrap-style:square;mso-width-percent:0;mso-height-percent:0;mso-wrap-distance-left:9pt;mso-wrap-distance-top:0;mso-wrap-distance-right:9pt;mso-wrap-distance-bottom:0;mso-position-horizontal:absolute;mso-position-horizontal-relative:text;mso-position-vertical:absolute;mso-position-vertical-relative:text;mso-width-percent:0;mso-height-percent:0;mso-width-relative:margin;mso-height-relative:margin;v-text-anchor:top" o:gfxdata="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" filled="f" stroked="f">
                 <v:path arrowok="t"/>
                 <v:textbox>
                   <w:txbxContent>
@@ -3103,6 +3398,9 @@
         </mc:AlternateContent>
       </w:r>
       <w:r>
+        <w:rPr>
+          <w:noProof/>
+        </w:rPr>
         <mc:AlternateContent>
           <mc:Choice Requires="wps">
             <w:drawing>
@@ -3255,7 +3553,7 @@
           </mc:Choice>
           <mc:Fallback>
             <w:pict>
-              <v:shape w14:anchorId="4237D319" id="Text Box 383" o:spid="_x0000_s1038" type="#_x0000_t202" style="position:absolute;left:0;text-align:left;margin-left:29.15pt;margin-top:373.45pt;width:113.4pt;height:23.25pt;z-index:251936768;visibility:visible;mso-wrap-style:square;mso-width-percent:0;mso-height-percent:0;mso-wrap-distance-left:9pt;mso-wrap-distance-top:0;mso-wrap-distance-right:9pt;mso-wrap-distance-bottom:0;mso-position-horizontal:absolute;mso-position-horizontal-relative:text;mso-position-vertical:absolute;mso-position-vertical-relative:text;mso-width-percent:0;mso-height-percent:0;mso-width-relative:margin;mso-height-relative:margin;v-text-anchor:top" o:gfxdata="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" filled="f" stroked="f">
+              <v:shape w14:anchorId="4237D319" id="Text Box 383" o:spid="_x0000_s1040" type="#_x0000_t202" style="position:absolute;left:0;text-align:left;margin-left:29.15pt;margin-top:373.45pt;width:113.4pt;height:23.25pt;z-index:251936768;visibility:visible;mso-wrap-style:square;mso-width-percent:0;mso-height-percent:0;mso-wrap-distance-left:9pt;mso-wrap-distance-top:0;mso-wrap-distance-right:9pt;mso-wrap-distance-bottom:0;mso-position-horizontal:absolute;mso-position-horizontal-relative:text;mso-position-vertical:absolute;mso-position-vertical-relative:text;mso-width-percent:0;mso-height-percent:0;mso-width-relative:margin;mso-height-relative:margin;v-text-anchor:top" o:gfxdata="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" filled="f" stroked="f">
                 <v:path arrowok="t"/>
                 <v:textbox>
                   <w:txbxContent>
@@ -3342,6 +3640,9 @@
         </mc:AlternateContent>
       </w:r>
       <w:r>
+        <w:rPr>
+          <w:noProof/>
+        </w:rPr>
         <mc:AlternateContent>
           <mc:Choice Requires="wps">
             <w:drawing>
@@ -3480,7 +3781,7 @@
           </mc:Choice>
           <mc:Fallback>
             <w:pict>
-              <v:shape w14:anchorId="249EED43" id="Text Box 382" o:spid="_x0000_s1039" type="#_x0000_t202" style="position:absolute;left:0;text-align:left;margin-left:28.9pt;margin-top:430.15pt;width:178.1pt;height:20.45pt;z-index:251935744;visibility:visible;mso-wrap-style:square;mso-width-percent:0;mso-height-percent:0;mso-wrap-distance-left:9pt;mso-wrap-distance-top:0;mso-wrap-distance-right:9pt;mso-wrap-distance-bottom:0;mso-position-horizontal:absolute;mso-position-horizontal-relative:text;mso-position-vertical:absolute;mso-position-vertical-relative:text;mso-width-percent:0;mso-height-percent:0;mso-width-relative:margin;mso-height-relative:margin;v-text-anchor:top" o:gfxdata="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" filled="f" stroked="f">
+              <v:shape w14:anchorId="249EED43" id="Text Box 382" o:spid="_x0000_s1041" type="#_x0000_t202" style="position:absolute;left:0;text-align:left;margin-left:28.9pt;margin-top:430.15pt;width:178.1pt;height:20.45pt;z-index:251935744;visibility:visible;mso-wrap-style:square;mso-width-percent:0;mso-height-percent:0;mso-wrap-distance-left:9pt;mso-wrap-distance-top:0;mso-wrap-distance-right:9pt;mso-wrap-distance-bottom:0;mso-position-horizontal:absolute;mso-position-horizontal-relative:text;mso-position-vertical:absolute;mso-position-vertical-relative:text;mso-width-percent:0;mso-height-percent:0;mso-width-relative:margin;mso-height-relative:margin;v-text-anchor:top" o:gfxdata="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" filled="f" stroked="f">
                 <v:path arrowok="t"/>
                 <v:textbox>
                   <w:txbxContent>
@@ -3622,42 +3923,25 @@
                                 <w:color w:val="595959" w:themeColor="text1" w:themeTint="A6"/>
                                 <w:sz w:val="18"/>
                                 <w:szCs w:val="18"/>
+                                <w:lang w:val="fr-FR"/>
                               </w:rPr>
                             </w:pPr>
-                            <w:proofErr w:type="spellStart"/>
-                            <w:r>
-                              <w:rPr>
-                                <w:rFonts w:ascii="Gill Sans MT" w:hAnsi="Gill Sans MT" w:cs="Open Sans"/>
-                                <w:sz w:val="18"/>
-                                <w:szCs w:val="18"/>
-                              </w:rPr>
-                              <w:t>Obtention</w:t>
-                            </w:r>
-                            <w:proofErr w:type="spellEnd"/>
-                            <w:r>
-                              <w:rPr>
-                                <w:rFonts w:ascii="Gill Sans MT" w:hAnsi="Gill Sans MT" w:cs="Open Sans"/>
-                                <w:sz w:val="18"/>
-                                <w:szCs w:val="18"/>
-                              </w:rPr>
-                              <w:t xml:space="preserve"> du </w:t>
-                            </w:r>
-                            <w:proofErr w:type="spellStart"/>
-                            <w:r>
-                              <w:rPr>
-                                <w:rFonts w:ascii="Gill Sans MT" w:hAnsi="Gill Sans MT" w:cs="Open Sans"/>
-                                <w:sz w:val="18"/>
-                                <w:szCs w:val="18"/>
-                              </w:rPr>
-                              <w:t>diplôme</w:t>
-                            </w:r>
-                            <w:proofErr w:type="spellEnd"/>
-                            <w:r>
-                              <w:rPr>
-                                <w:rFonts w:ascii="Gill Sans MT" w:hAnsi="Gill Sans MT" w:cs="Open Sans"/>
-                                <w:color w:val="595959" w:themeColor="text1" w:themeTint="A6"/>
-                                <w:sz w:val="18"/>
-                                <w:szCs w:val="18"/>
+                            <w:r>
+                              <w:rPr>
+                                <w:rFonts w:ascii="Gill Sans MT" w:hAnsi="Gill Sans MT" w:cs="Open Sans"/>
+                                <w:sz w:val="18"/>
+                                <w:szCs w:val="18"/>
+                                <w:lang w:val="fr-FR"/>
+                              </w:rPr>
+                              <w:t>Obtention du diplôme</w:t>
+                            </w:r>
+                            <w:r>
+                              <w:rPr>
+                                <w:rFonts w:ascii="Gill Sans MT" w:hAnsi="Gill Sans MT" w:cs="Open Sans"/>
+                                <w:color w:val="595959" w:themeColor="text1" w:themeTint="A6"/>
+                                <w:sz w:val="18"/>
+                                <w:szCs w:val="18"/>
+                                <w:lang w:val="fr-FR"/>
                               </w:rPr>
                               <w:t>.</w:t>
                             </w:r>
@@ -3713,7 +3997,7 @@
           </mc:Choice>
           <mc:Fallback>
             <w:pict>
-              <v:shape id="_x0000_s1040" type="#_x0000_t202" style="position:absolute;left:0;text-align:left;margin-left:29.35pt;margin-top:513.2pt;width:165.6pt;height:30.85pt;z-index:251907072;visibility:visible;mso-wrap-style:square;mso-width-percent:0;mso-height-percent:0;mso-wrap-distance-left:9pt;mso-wrap-distance-top:0;mso-wrap-distance-right:9pt;mso-wrap-distance-bottom:0;mso-position-horizontal:absolute;mso-position-horizontal-relative:text;mso-position-vertical:absolute;mso-position-vertical-relative:text;mso-width-percent:0;mso-height-percent:0;mso-width-relative:margin;mso-height-relative:margin;v-text-anchor:top" o:gfxdata="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" filled="f" stroked="f">
+              <v:shape id="_x0000_s1042" type="#_x0000_t202" style="position:absolute;left:0;text-align:left;margin-left:29.35pt;margin-top:513.2pt;width:165.6pt;height:30.85pt;z-index:251907072;visibility:visible;mso-wrap-style:square;mso-width-percent:0;mso-height-percent:0;mso-wrap-distance-left:9pt;mso-wrap-distance-top:0;mso-wrap-distance-right:9pt;mso-wrap-distance-bottom:0;mso-position-horizontal:absolute;mso-position-horizontal-relative:text;mso-position-vertical:absolute;mso-position-vertical-relative:text;mso-width-percent:0;mso-height-percent:0;mso-width-relative:margin;mso-height-relative:margin;v-text-anchor:top" o:gfxdata="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" filled="f" stroked="f">
                 <v:path arrowok="t"/>
                 <v:textbox>
                   <w:txbxContent>
@@ -3725,42 +4009,25 @@
                           <w:color w:val="595959" w:themeColor="text1" w:themeTint="A6"/>
                           <w:sz w:val="18"/>
                           <w:szCs w:val="18"/>
+                          <w:lang w:val="fr-FR"/>
                         </w:rPr>
                       </w:pPr>
-                      <w:proofErr w:type="spellStart"/>
-                      <w:r>
-                        <w:rPr>
-                          <w:rFonts w:ascii="Gill Sans MT" w:hAnsi="Gill Sans MT" w:cs="Open Sans"/>
-                          <w:sz w:val="18"/>
-                          <w:szCs w:val="18"/>
-                        </w:rPr>
-                        <w:t>Obtention</w:t>
-                      </w:r>
-                      <w:proofErr w:type="spellEnd"/>
-                      <w:r>
-                        <w:rPr>
-                          <w:rFonts w:ascii="Gill Sans MT" w:hAnsi="Gill Sans MT" w:cs="Open Sans"/>
-                          <w:sz w:val="18"/>
-                          <w:szCs w:val="18"/>
-                        </w:rPr>
-                        <w:t xml:space="preserve"> du </w:t>
-                      </w:r>
-                      <w:proofErr w:type="spellStart"/>
-                      <w:r>
-                        <w:rPr>
-                          <w:rFonts w:ascii="Gill Sans MT" w:hAnsi="Gill Sans MT" w:cs="Open Sans"/>
-                          <w:sz w:val="18"/>
-                          <w:szCs w:val="18"/>
-                        </w:rPr>
-                        <w:t>diplôme</w:t>
-                      </w:r>
-                      <w:proofErr w:type="spellEnd"/>
-                      <w:r>
-                        <w:rPr>
-                          <w:rFonts w:ascii="Gill Sans MT" w:hAnsi="Gill Sans MT" w:cs="Open Sans"/>
-                          <w:color w:val="595959" w:themeColor="text1" w:themeTint="A6"/>
-                          <w:sz w:val="18"/>
-                          <w:szCs w:val="18"/>
+                      <w:r>
+                        <w:rPr>
+                          <w:rFonts w:ascii="Gill Sans MT" w:hAnsi="Gill Sans MT" w:cs="Open Sans"/>
+                          <w:sz w:val="18"/>
+                          <w:szCs w:val="18"/>
+                          <w:lang w:val="fr-FR"/>
+                        </w:rPr>
+                        <w:t>Obtention du diplôme</w:t>
+                      </w:r>
+                      <w:r>
+                        <w:rPr>
+                          <w:rFonts w:ascii="Gill Sans MT" w:hAnsi="Gill Sans MT" w:cs="Open Sans"/>
+                          <w:color w:val="595959" w:themeColor="text1" w:themeTint="A6"/>
+                          <w:sz w:val="18"/>
+                          <w:szCs w:val="18"/>
+                          <w:lang w:val="fr-FR"/>
                         </w:rPr>
                         <w:t>.</w:t>
                       </w:r>
@@ -3960,7 +4227,7 @@
           </mc:Choice>
           <mc:Fallback>
             <w:pict>
-              <v:shape id="_x0000_s1041" type="#_x0000_t202" style="position:absolute;left:0;text-align:left;margin-left:29.4pt;margin-top:456.25pt;width:113.4pt;height:23.25pt;z-index:251908096;visibility:visible;mso-wrap-style:square;mso-width-percent:0;mso-height-percent:0;mso-wrap-distance-left:9pt;mso-wrap-distance-top:0;mso-wrap-distance-right:9pt;mso-wrap-distance-bottom:0;mso-position-horizontal:absolute;mso-position-horizontal-relative:text;mso-position-vertical:absolute;mso-position-vertical-relative:text;mso-width-percent:0;mso-height-percent:0;mso-width-relative:margin;mso-height-relative:margin;v-text-anchor:top" o:gfxdata="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" filled="f" stroked="f">
+              <v:shape id="_x0000_s1043" type="#_x0000_t202" style="position:absolute;left:0;text-align:left;margin-left:29.4pt;margin-top:456.25pt;width:113.4pt;height:23.25pt;z-index:251908096;visibility:visible;mso-wrap-style:square;mso-width-percent:0;mso-height-percent:0;mso-wrap-distance-left:9pt;mso-wrap-distance-top:0;mso-wrap-distance-right:9pt;mso-wrap-distance-bottom:0;mso-position-horizontal:absolute;mso-position-horizontal-relative:text;mso-position-vertical:absolute;mso-position-vertical-relative:text;mso-width-percent:0;mso-height-percent:0;mso-width-relative:margin;mso-height-relative:margin;v-text-anchor:top" o:gfxdata="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" filled="f" stroked="f">
                 <v:path arrowok="t"/>
                 <v:textbox>
                   <w:txbxContent>
@@ -4207,7 +4474,7 @@
           </mc:Choice>
           <mc:Fallback>
             <w:pict>
-              <v:shape id="_x0000_s1042" type="#_x0000_t202" style="position:absolute;left:0;text-align:left;margin-left:29.4pt;margin-top:479.55pt;width:177.6pt;height:31.7pt;z-index:251906048;visibility:visible;mso-wrap-style:square;mso-width-percent:0;mso-height-percent:0;mso-wrap-distance-left:9pt;mso-wrap-distance-top:0;mso-wrap-distance-right:9pt;mso-wrap-distance-bottom:0;mso-position-horizontal:absolute;mso-position-horizontal-relative:text;mso-position-vertical:absolute;mso-position-vertical-relative:text;mso-width-percent:0;mso-height-percent:0;mso-width-relative:margin;mso-height-relative:margin;v-text-anchor:top" o:gfxdata="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" filled="f" stroked="f">
+              <v:shape id="_x0000_s1044" type="#_x0000_t202" style="position:absolute;left:0;text-align:left;margin-left:29.4pt;margin-top:479.55pt;width:177.6pt;height:31.7pt;z-index:251906048;visibility:visible;mso-wrap-style:square;mso-width-percent:0;mso-height-percent:0;mso-wrap-distance-left:9pt;mso-wrap-distance-top:0;mso-wrap-distance-right:9pt;mso-wrap-distance-bottom:0;mso-position-horizontal:absolute;mso-position-horizontal-relative:text;mso-position-vertical:absolute;mso-position-vertical-relative:text;mso-width-percent:0;mso-height-percent:0;mso-width-relative:margin;mso-height-relative:margin;v-text-anchor:top" o:gfxdata="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" filled="f" stroked="f">
                 <v:path arrowok="t"/>
                 <v:textbox>
                   <w:txbxContent>
@@ -4418,7 +4685,7 @@
           </mc:Choice>
           <mc:Fallback>
             <w:pict>
-              <v:shape w14:anchorId="16AE181F" id="_x0000_s1043" type="#_x0000_t202" style="position:absolute;left:0;text-align:left;margin-left:28.9pt;margin-top:213.8pt;width:113.4pt;height:23.25pt;z-index:251944960;visibility:visible;mso-wrap-style:square;mso-width-percent:0;mso-height-percent:0;mso-wrap-distance-left:9pt;mso-wrap-distance-top:0;mso-wrap-distance-right:9pt;mso-wrap-distance-bottom:0;mso-position-horizontal:absolute;mso-position-horizontal-relative:text;mso-position-vertical:absolute;mso-position-vertical-relative:text;mso-width-percent:0;mso-height-percent:0;mso-width-relative:margin;mso-height-relative:margin;v-text-anchor:top" o:gfxdata="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" filled="f" stroked="f">
+              <v:shape w14:anchorId="16AE181F" id="_x0000_s1045" type="#_x0000_t202" style="position:absolute;left:0;text-align:left;margin-left:28.9pt;margin-top:213.8pt;width:113.4pt;height:23.25pt;z-index:251944960;visibility:visible;mso-wrap-style:square;mso-width-percent:0;mso-height-percent:0;mso-wrap-distance-left:9pt;mso-wrap-distance-top:0;mso-wrap-distance-right:9pt;mso-wrap-distance-bottom:0;mso-position-horizontal:absolute;mso-position-horizontal-relative:text;mso-position-vertical:absolute;mso-position-vertical-relative:text;mso-width-percent:0;mso-height-percent:0;mso-width-relative:margin;mso-height-relative:margin;v-text-anchor:top" o:gfxdata="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" filled="f" stroked="f">
                 <v:path arrowok="t"/>
                 <v:textbox>
                   <w:txbxContent>
@@ -4577,7 +4844,7 @@
           </mc:Choice>
           <mc:Fallback>
             <w:pict>
-              <v:shape id="Text Box 330" o:spid="_x0000_s1044" type="#_x0000_t202" style="position:absolute;left:0;text-align:left;margin-left:240.2pt;margin-top:708.45pt;width:338.4pt;height:23pt;z-index:251860992;visibility:visible;mso-wrap-style:square;mso-width-percent:0;mso-height-percent:0;mso-wrap-distance-left:9pt;mso-wrap-distance-top:0;mso-wrap-distance-right:9pt;mso-wrap-distance-bottom:0;mso-position-horizontal:absolute;mso-position-horizontal-relative:text;mso-position-vertical:absolute;mso-position-vertical-relative:text;mso-width-percent:0;mso-height-percent:0;mso-width-relative:margin;mso-height-relative:margin;v-text-anchor:top" o:gfxdata="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" filled="f" stroked="f">
+              <v:shape id="Text Box 330" o:spid="_x0000_s1046" type="#_x0000_t202" style="position:absolute;left:0;text-align:left;margin-left:240.2pt;margin-top:708.45pt;width:338.4pt;height:23pt;z-index:251860992;visibility:visible;mso-wrap-style:square;mso-width-percent:0;mso-height-percent:0;mso-wrap-distance-left:9pt;mso-wrap-distance-top:0;mso-wrap-distance-right:9pt;mso-wrap-distance-bottom:0;mso-position-horizontal:absolute;mso-position-horizontal-relative:text;mso-position-vertical:absolute;mso-position-vertical-relative:text;mso-width-percent:0;mso-height-percent:0;mso-width-relative:margin;mso-height-relative:margin;v-text-anchor:top" o:gfxdata="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" filled="f" stroked="f">
                 <v:path arrowok="t"/>
                 <v:textbox>
                   <w:txbxContent>
@@ -4691,7 +4958,7 @@
                 <v:path arrowok="t" fillok="f" o:connecttype="none"/>
                 <o:lock v:ext="edit" shapetype="t"/>
               </v:shapetype>
-              <v:shape id="AutoShape 373" o:spid="_x0000_s1026" type="#_x0000_t32" style="position:absolute;margin-left:246.5pt;margin-top:700.35pt;width:354.35pt;height:.05pt;flip:x;z-index:251900928;visibility:visible;mso-wrap-style:square;mso-width-percent:0;mso-height-percent:0;mso-wrap-distance-left:9pt;mso-wrap-distance-top:0;mso-wrap-distance-right:9pt;mso-wrap-distance-bottom:0;mso-position-horizontal:absolute;mso-position-horizontal-relative:text;mso-position-vertical:absolute;mso-position-vertical-relative:text;mso-width-percent:0;mso-height-percent:0;mso-width-relative:margin;mso-height-relative:margin" o:gfxdata="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" strokecolor="#f2f2f2 [3052]" strokeweight="6pt">
+              <v:shape id="AutoShape 373" o:spid="_x0000_s1026" type="#_x0000_t32" style="position:absolute;margin-left:246.5pt;margin-top:700.35pt;width:354.35pt;height:.05pt;flip:x;z-index:251900928;visibility:visible;mso-wrap-style:square;mso-width-percent:0;mso-height-percent:0;mso-wrap-distance-left:9pt;mso-wrap-distance-top:0;mso-wrap-distance-right:9pt;mso-wrap-distance-bottom:0;mso-position-horizontal:absolute;mso-position-horizontal-relative:text;mso-position-vertical:absolute;mso-position-vertical-relative:text;mso-width-percent:0;mso-height-percent:0;mso-width-relative:margin;mso-height-relative:margin" o:gfxdata="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" strokecolor="#f2f2f2 [3052]" strokeweight="6pt">
                 <o:lock v:ext="edit" shapetype="f"/>
               </v:shape>
             </w:pict>
@@ -4918,7 +5185,7 @@
           </mc:Choice>
           <mc:Fallback>
             <w:pict>
-              <v:shape w14:anchorId="2B279921" id="Text Box 371" o:spid="_x0000_s1045" type="#_x0000_t202" style="position:absolute;left:0;text-align:left;margin-left:240.2pt;margin-top:642.75pt;width:346.85pt;height:50.45pt;z-index:251942912;visibility:visible;mso-wrap-style:square;mso-width-percent:0;mso-height-percent:0;mso-wrap-distance-left:9pt;mso-wrap-distance-top:0;mso-wrap-distance-right:9pt;mso-wrap-distance-bottom:0;mso-position-horizontal:absolute;mso-position-horizontal-relative:text;mso-position-vertical:absolute;mso-position-vertical-relative:text;mso-width-percent:0;mso-height-percent:0;mso-width-relative:margin;mso-height-relative:margin;v-text-anchor:top" o:gfxdata="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" filled="f" stroked="f">
+              <v:shape w14:anchorId="2B279921" id="Text Box 371" o:spid="_x0000_s1047" type="#_x0000_t202" style="position:absolute;left:0;text-align:left;margin-left:240.2pt;margin-top:642.75pt;width:346.85pt;height:50.45pt;z-index:251942912;visibility:visible;mso-wrap-style:square;mso-width-percent:0;mso-height-percent:0;mso-wrap-distance-left:9pt;mso-wrap-distance-top:0;mso-wrap-distance-right:9pt;mso-wrap-distance-bottom:0;mso-position-horizontal:absolute;mso-position-horizontal-relative:text;mso-position-vertical:absolute;mso-position-vertical-relative:text;mso-width-percent:0;mso-height-percent:0;mso-width-relative:margin;mso-height-relative:margin;v-text-anchor:top" o:gfxdata="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" filled="f" stroked="f">
                 <v:path arrowok="t"/>
                 <v:textbox>
                   <w:txbxContent>
@@ -5284,7 +5551,7 @@
           </mc:Choice>
           <mc:Fallback>
             <w:pict>
-              <v:shape id="_x0000_s1046" type="#_x0000_t202" style="position:absolute;left:0;text-align:left;margin-left:240.2pt;margin-top:527.65pt;width:341.35pt;height:65.15pt;z-index:251898880;visibility:visible;mso-wrap-style:square;mso-width-percent:0;mso-height-percent:0;mso-wrap-distance-left:9pt;mso-wrap-distance-top:0;mso-wrap-distance-right:9pt;mso-wrap-distance-bottom:0;mso-position-horizontal:absolute;mso-position-horizontal-relative:text;mso-position-vertical:absolute;mso-position-vertical-relative:text;mso-width-percent:0;mso-height-percent:0;mso-width-relative:margin;mso-height-relative:margin;v-text-anchor:top" o:gfxdata="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" filled="f" stroked="f">
+              <v:shape id="_x0000_s1048" type="#_x0000_t202" style="position:absolute;left:0;text-align:left;margin-left:240.2pt;margin-top:527.65pt;width:341.35pt;height:65.15pt;z-index:251898880;visibility:visible;mso-wrap-style:square;mso-width-percent:0;mso-height-percent:0;mso-wrap-distance-left:9pt;mso-wrap-distance-top:0;mso-wrap-distance-right:9pt;mso-wrap-distance-bottom:0;mso-position-horizontal:absolute;mso-position-horizontal-relative:text;mso-position-vertical:absolute;mso-position-vertical-relative:text;mso-width-percent:0;mso-height-percent:0;mso-width-relative:margin;mso-height-relative:margin;v-text-anchor:top" o:gfxdata="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" filled="f" stroked="f">
                 <v:path arrowok="t"/>
                 <v:textbox>
                   <w:txbxContent>
@@ -5575,7 +5842,7 @@
           </mc:Choice>
           <mc:Fallback>
             <w:pict>
-              <v:shape w14:anchorId="6B9BB067" id="Text Box 370" o:spid="_x0000_s1047" type="#_x0000_t202" style="position:absolute;left:0;text-align:left;margin-left:240.05pt;margin-top:614.65pt;width:275.6pt;height:31.7pt;z-index:251938816;visibility:visible;mso-wrap-style:square;mso-width-percent:0;mso-height-percent:0;mso-wrap-distance-left:9pt;mso-wrap-distance-top:0;mso-wrap-distance-right:9pt;mso-wrap-distance-bottom:0;mso-position-horizontal:absolute;mso-position-horizontal-relative:text;mso-position-vertical:absolute;mso-position-vertical-relative:text;mso-width-percent:0;mso-height-percent:0;mso-width-relative:margin;mso-height-relative:margin;v-text-anchor:top" o:gfxdata="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" filled="f" stroked="f">
+              <v:shape w14:anchorId="6B9BB067" id="Text Box 370" o:spid="_x0000_s1049" type="#_x0000_t202" style="position:absolute;left:0;text-align:left;margin-left:240.05pt;margin-top:614.65pt;width:275.6pt;height:31.7pt;z-index:251938816;visibility:visible;mso-wrap-style:square;mso-width-percent:0;mso-height-percent:0;mso-wrap-distance-left:9pt;mso-wrap-distance-top:0;mso-wrap-distance-right:9pt;mso-wrap-distance-bottom:0;mso-position-horizontal:absolute;mso-position-horizontal-relative:text;mso-position-vertical:absolute;mso-position-vertical-relative:text;mso-width-percent:0;mso-height-percent:0;mso-width-relative:margin;mso-height-relative:margin;v-text-anchor:top" o:gfxdata="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" filled="f" stroked="f">
                 <v:path arrowok="t"/>
                 <v:textbox>
                   <w:txbxContent>
@@ -5754,7 +6021,7 @@
           </mc:Choice>
           <mc:Fallback>
             <w:pict>
-              <v:shape w14:anchorId="6B6FBB7E" id="Text Box 372" o:spid="_x0000_s1048" type="#_x0000_t202" style="position:absolute;left:0;text-align:left;margin-left:240.05pt;margin-top:592.95pt;width:113.4pt;height:23.25pt;z-index:251940864;visibility:visible;mso-wrap-style:square;mso-width-percent:0;mso-height-percent:0;mso-wrap-distance-left:9pt;mso-wrap-distance-top:0;mso-wrap-distance-right:9pt;mso-wrap-distance-bottom:0;mso-position-horizontal:absolute;mso-position-horizontal-relative:text;mso-position-vertical:absolute;mso-position-vertical-relative:text;mso-width-percent:0;mso-height-percent:0;mso-width-relative:margin;mso-height-relative:margin;v-text-anchor:top" o:gfxdata="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" filled="f" stroked="f">
+              <v:shape w14:anchorId="6B6FBB7E" id="Text Box 372" o:spid="_x0000_s1050" type="#_x0000_t202" style="position:absolute;left:0;text-align:left;margin-left:240.05pt;margin-top:592.95pt;width:113.4pt;height:23.25pt;z-index:251940864;visibility:visible;mso-wrap-style:square;mso-width-percent:0;mso-height-percent:0;mso-wrap-distance-left:9pt;mso-wrap-distance-top:0;mso-wrap-distance-right:9pt;mso-wrap-distance-bottom:0;mso-position-horizontal:absolute;mso-position-horizontal-relative:text;mso-position-vertical:absolute;mso-position-vertical-relative:text;mso-width-percent:0;mso-height-percent:0;mso-width-relative:margin;mso-height-relative:margin;v-text-anchor:top" o:gfxdata="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" filled="f" stroked="f">
                 <v:path arrowok="t"/>
                 <v:textbox>
                   <w:txbxContent>
@@ -5917,7 +6184,7 @@
           </mc:Choice>
           <mc:Fallback>
             <w:pict>
-              <v:shape id="_x0000_s1049" type="#_x0000_t202" style="position:absolute;left:0;text-align:left;margin-left:240.15pt;margin-top:471.15pt;width:113.4pt;height:23.25pt;z-index:251899904;visibility:visible;mso-wrap-style:square;mso-width-percent:0;mso-height-percent:0;mso-wrap-distance-left:9pt;mso-wrap-distance-top:0;mso-wrap-distance-right:9pt;mso-wrap-distance-bottom:0;mso-position-horizontal:absolute;mso-position-horizontal-relative:text;mso-position-vertical:absolute;mso-position-vertical-relative:text;mso-width-percent:0;mso-height-percent:0;mso-width-relative:margin;mso-height-relative:margin;v-text-anchor:top" o:gfxdata="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" filled="f" stroked="f">
+              <v:shape id="_x0000_s1051" type="#_x0000_t202" style="position:absolute;left:0;text-align:left;margin-left:240.15pt;margin-top:471.15pt;width:113.4pt;height:23.25pt;z-index:251899904;visibility:visible;mso-wrap-style:square;mso-width-percent:0;mso-height-percent:0;mso-wrap-distance-left:9pt;mso-wrap-distance-top:0;mso-wrap-distance-right:9pt;mso-wrap-distance-bottom:0;mso-position-horizontal:absolute;mso-position-horizontal-relative:text;mso-position-vertical:absolute;mso-position-vertical-relative:text;mso-width-percent:0;mso-height-percent:0;mso-width-relative:margin;mso-height-relative:margin;v-text-anchor:top" o:gfxdata="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" filled="f" stroked="f">
                 <v:path arrowok="t"/>
                 <v:textbox>
                   <w:txbxContent>
@@ -6121,7 +6388,7 @@
           </mc:Choice>
           <mc:Fallback>
             <w:pict>
-              <v:shape id="_x0000_s1050" type="#_x0000_t202" style="position:absolute;left:0;text-align:left;margin-left:240.15pt;margin-top:494.4pt;width:275.6pt;height:31.7pt;z-index:251897856;visibility:visible;mso-wrap-style:square;mso-width-percent:0;mso-height-percent:0;mso-wrap-distance-left:9pt;mso-wrap-distance-top:0;mso-wrap-distance-right:9pt;mso-wrap-distance-bottom:0;mso-position-horizontal:absolute;mso-position-horizontal-relative:text;mso-position-vertical:absolute;mso-position-vertical-relative:text;mso-width-percent:0;mso-height-percent:0;mso-width-relative:margin;mso-height-relative:margin;v-text-anchor:top" o:gfxdata="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" filled="f" stroked="f">
+              <v:shape id="_x0000_s1052" type="#_x0000_t202" style="position:absolute;left:0;text-align:left;margin-left:240.15pt;margin-top:494.4pt;width:275.6pt;height:31.7pt;z-index:251897856;visibility:visible;mso-wrap-style:square;mso-width-percent:0;mso-height-percent:0;mso-wrap-distance-left:9pt;mso-wrap-distance-top:0;mso-wrap-distance-right:9pt;mso-wrap-distance-bottom:0;mso-position-horizontal:absolute;mso-position-horizontal-relative:text;mso-position-vertical:absolute;mso-position-vertical-relative:text;mso-width-percent:0;mso-height-percent:0;mso-width-relative:margin;mso-height-relative:margin;v-text-anchor:top" o:gfxdata="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" filled="f" stroked="f">
                 <v:path arrowok="t"/>
                 <v:textbox>
                   <w:txbxContent>
@@ -6288,27 +6555,15 @@
                               </w:rPr>
                               <w:t xml:space="preserve"> : </w:t>
                             </w:r>
-                            <w:proofErr w:type="spellStart"/>
-                            <w:r>
-                              <w:rPr>
-                                <w:rFonts w:ascii="Gill Sans MT" w:hAnsi="Gill Sans MT" w:cs="Open Sans"/>
-                                <w:color w:val="595959" w:themeColor="text1" w:themeTint="A6"/>
-                                <w:sz w:val="18"/>
-                                <w:szCs w:val="18"/>
-                                <w:lang w:val="fr-FR"/>
-                              </w:rPr>
-                              <w:t>Etude</w:t>
-                            </w:r>
-                            <w:proofErr w:type="spellEnd"/>
-                            <w:r>
-                              <w:rPr>
-                                <w:rFonts w:ascii="Gill Sans MT" w:hAnsi="Gill Sans MT" w:cs="Open Sans"/>
-                                <w:color w:val="595959" w:themeColor="text1" w:themeTint="A6"/>
-                                <w:sz w:val="18"/>
-                                <w:szCs w:val="18"/>
-                                <w:lang w:val="fr-FR"/>
-                              </w:rPr>
-                              <w:t>, conception et codage d’une application multiplateforme</w:t>
+                            <w:r>
+                              <w:rPr>
+                                <w:rFonts w:ascii="Gill Sans MT" w:hAnsi="Gill Sans MT" w:cs="Open Sans"/>
+                                <w:color w:val="595959" w:themeColor="text1" w:themeTint="A6"/>
+                                <w:sz w:val="18"/>
+                                <w:szCs w:val="18"/>
+                                <w:lang w:val="fr-FR"/>
+                              </w:rPr>
+                              <w:t>Etude, conception et codage d’une application multiplateforme</w:t>
                             </w:r>
                             <w:r>
                               <w:rPr>
@@ -6362,7 +6617,7 @@
           </mc:Choice>
           <mc:Fallback>
             <w:pict>
-              <v:shape id="Text Box 368" o:spid="_x0000_s1051" type="#_x0000_t202" style="position:absolute;left:0;text-align:left;margin-left:240.15pt;margin-top:434.9pt;width:306.6pt;height:30.45pt;z-index:251895808;visibility:visible;mso-wrap-style:square;mso-width-percent:0;mso-height-percent:0;mso-wrap-distance-left:9pt;mso-wrap-distance-top:0;mso-wrap-distance-right:9pt;mso-wrap-distance-bottom:0;mso-position-horizontal:absolute;mso-position-horizontal-relative:text;mso-position-vertical:absolute;mso-position-vertical-relative:text;mso-width-percent:0;mso-height-percent:0;mso-width-relative:margin;mso-height-relative:margin;v-text-anchor:top" o:gfxdata="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" filled="f" stroked="f">
+              <v:shape id="Text Box 368" o:spid="_x0000_s1053" type="#_x0000_t202" style="position:absolute;left:0;text-align:left;margin-left:240.15pt;margin-top:434.9pt;width:306.6pt;height:30.45pt;z-index:251895808;visibility:visible;mso-wrap-style:square;mso-width-percent:0;mso-height-percent:0;mso-wrap-distance-left:9pt;mso-wrap-distance-top:0;mso-wrap-distance-right:9pt;mso-wrap-distance-bottom:0;mso-position-horizontal:absolute;mso-position-horizontal-relative:text;mso-position-vertical:absolute;mso-position-vertical-relative:text;mso-width-percent:0;mso-height-percent:0;mso-width-relative:margin;mso-height-relative:margin;v-text-anchor:top" o:gfxdata="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" filled="f" stroked="f">
                 <v:path arrowok="t"/>
                 <v:textbox>
                   <w:txbxContent>
@@ -6396,27 +6651,15 @@
                         </w:rPr>
                         <w:t xml:space="preserve"> : </w:t>
                       </w:r>
-                      <w:proofErr w:type="spellStart"/>
-                      <w:r>
-                        <w:rPr>
-                          <w:rFonts w:ascii="Gill Sans MT" w:hAnsi="Gill Sans MT" w:cs="Open Sans"/>
-                          <w:color w:val="595959" w:themeColor="text1" w:themeTint="A6"/>
-                          <w:sz w:val="18"/>
-                          <w:szCs w:val="18"/>
-                          <w:lang w:val="fr-FR"/>
-                        </w:rPr>
-                        <w:t>Etude</w:t>
-                      </w:r>
-                      <w:proofErr w:type="spellEnd"/>
-                      <w:r>
-                        <w:rPr>
-                          <w:rFonts w:ascii="Gill Sans MT" w:hAnsi="Gill Sans MT" w:cs="Open Sans"/>
-                          <w:color w:val="595959" w:themeColor="text1" w:themeTint="A6"/>
-                          <w:sz w:val="18"/>
-                          <w:szCs w:val="18"/>
-                          <w:lang w:val="fr-FR"/>
-                        </w:rPr>
-                        <w:t>, conception et codage d’une application multiplateforme</w:t>
+                      <w:r>
+                        <w:rPr>
+                          <w:rFonts w:ascii="Gill Sans MT" w:hAnsi="Gill Sans MT" w:cs="Open Sans"/>
+                          <w:color w:val="595959" w:themeColor="text1" w:themeTint="A6"/>
+                          <w:sz w:val="18"/>
+                          <w:szCs w:val="18"/>
+                          <w:lang w:val="fr-FR"/>
+                        </w:rPr>
+                        <w:t>Etude, conception et codage d’une application multiplateforme</w:t>
                       </w:r>
                       <w:r>
                         <w:rPr>
@@ -6656,7 +6899,7 @@
           </mc:Choice>
           <mc:Fallback>
             <w:pict>
-              <v:shape id="Text Box 321" o:spid="_x0000_s1052" type="#_x0000_t202" style="position:absolute;left:0;text-align:left;margin-left:240.15pt;margin-top:326.1pt;width:306.6pt;height:48.85pt;z-index:251851776;visibility:visible;mso-wrap-style:square;mso-width-percent:0;mso-height-percent:0;mso-wrap-distance-left:9pt;mso-wrap-distance-top:0;mso-wrap-distance-right:9pt;mso-wrap-distance-bottom:0;mso-position-horizontal:absolute;mso-position-horizontal-relative:text;mso-position-vertical:absolute;mso-position-vertical-relative:text;mso-width-percent:0;mso-height-percent:0;mso-width-relative:margin;mso-height-relative:margin;v-text-anchor:top" o:gfxdata="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" filled="f" stroked="f">
+              <v:shape id="Text Box 321" o:spid="_x0000_s1054" type="#_x0000_t202" style="position:absolute;left:0;text-align:left;margin-left:240.15pt;margin-top:326.1pt;width:306.6pt;height:48.85pt;z-index:251851776;visibility:visible;mso-wrap-style:square;mso-width-percent:0;mso-height-percent:0;mso-wrap-distance-left:9pt;mso-wrap-distance-top:0;mso-wrap-distance-right:9pt;mso-wrap-distance-bottom:0;mso-position-horizontal:absolute;mso-position-horizontal-relative:text;mso-position-vertical:absolute;mso-position-vertical-relative:text;mso-width-percent:0;mso-height-percent:0;mso-width-relative:margin;mso-height-relative:margin;v-text-anchor:top" o:gfxdata="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" filled="f" stroked="f">
                 <v:path arrowok="t"/>
                 <v:textbox>
                   <w:txbxContent>
@@ -6897,6 +7140,7 @@
                                 <w:color w:val="595959" w:themeColor="text1" w:themeTint="A6"/>
                                 <w:sz w:val="18"/>
                                 <w:szCs w:val="18"/>
+                                <w:lang w:val="fr-FR"/>
                               </w:rPr>
                             </w:pPr>
                             <w:r>
@@ -6906,6 +7150,7 @@
                                 <w:color w:val="595959" w:themeColor="text1" w:themeTint="A6"/>
                                 <w:sz w:val="18"/>
                                 <w:szCs w:val="18"/>
+                                <w:lang w:val="fr-FR"/>
                               </w:rPr>
                               <w:t xml:space="preserve">KIMO Instruments / </w:t>
                             </w:r>
@@ -6917,6 +7162,7 @@
                                 <w:color w:val="595959" w:themeColor="text1" w:themeTint="A6"/>
                                 <w:sz w:val="18"/>
                                 <w:szCs w:val="18"/>
+                                <w:lang w:val="fr-FR"/>
                               </w:rPr>
                               <w:t>Sauermann</w:t>
                             </w:r>
@@ -6928,6 +7174,7 @@
                                 <w:color w:val="595959" w:themeColor="text1" w:themeTint="A6"/>
                                 <w:sz w:val="18"/>
                                 <w:szCs w:val="18"/>
+                                <w:lang w:val="fr-FR"/>
                               </w:rPr>
                               <w:t xml:space="preserve"> Industries</w:t>
                             </w:r>
@@ -6941,6 +7188,7 @@
                                 <w:color w:val="595959" w:themeColor="text1" w:themeTint="A6"/>
                                 <w:sz w:val="18"/>
                                 <w:szCs w:val="18"/>
+                                <w:lang w:val="fr-FR"/>
                               </w:rPr>
                             </w:pPr>
                           </w:p>
@@ -6963,7 +7211,7 @@
           </mc:Choice>
           <mc:Fallback>
             <w:pict>
-              <v:shape id="Text Box 367" o:spid="_x0000_s1053" type="#_x0000_t202" style="position:absolute;left:0;text-align:left;margin-left:240.15pt;margin-top:401.2pt;width:275.6pt;height:31.7pt;z-index:251894784;visibility:visible;mso-wrap-style:square;mso-width-percent:0;mso-height-percent:0;mso-wrap-distance-left:9pt;mso-wrap-distance-top:0;mso-wrap-distance-right:9pt;mso-wrap-distance-bottom:0;mso-position-horizontal:absolute;mso-position-horizontal-relative:text;mso-position-vertical:absolute;mso-position-vertical-relative:text;mso-width-percent:0;mso-height-percent:0;mso-width-relative:margin;mso-height-relative:margin;v-text-anchor:top" o:gfxdata="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" filled="f" stroked="f">
+              <v:shape id="Text Box 367" o:spid="_x0000_s1055" type="#_x0000_t202" style="position:absolute;left:0;text-align:left;margin-left:240.15pt;margin-top:401.2pt;width:275.6pt;height:31.7pt;z-index:251894784;visibility:visible;mso-wrap-style:square;mso-width-percent:0;mso-height-percent:0;mso-wrap-distance-left:9pt;mso-wrap-distance-top:0;mso-wrap-distance-right:9pt;mso-wrap-distance-bottom:0;mso-position-horizontal:absolute;mso-position-horizontal-relative:text;mso-position-vertical:absolute;mso-position-vertical-relative:text;mso-width-percent:0;mso-height-percent:0;mso-width-relative:margin;mso-height-relative:margin;v-text-anchor:top" o:gfxdata="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" filled="f" stroked="f">
                 <v:path arrowok="t"/>
                 <v:textbox>
                   <w:txbxContent>
@@ -7018,6 +7266,7 @@
                           <w:color w:val="595959" w:themeColor="text1" w:themeTint="A6"/>
                           <w:sz w:val="18"/>
                           <w:szCs w:val="18"/>
+                          <w:lang w:val="fr-FR"/>
                         </w:rPr>
                       </w:pPr>
                       <w:r>
@@ -7027,6 +7276,7 @@
                           <w:color w:val="595959" w:themeColor="text1" w:themeTint="A6"/>
                           <w:sz w:val="18"/>
                           <w:szCs w:val="18"/>
+                          <w:lang w:val="fr-FR"/>
                         </w:rPr>
                         <w:t xml:space="preserve">KIMO Instruments / </w:t>
                       </w:r>
@@ -7038,6 +7288,7 @@
                           <w:color w:val="595959" w:themeColor="text1" w:themeTint="A6"/>
                           <w:sz w:val="18"/>
                           <w:szCs w:val="18"/>
+                          <w:lang w:val="fr-FR"/>
                         </w:rPr>
                         <w:t>Sauermann</w:t>
                       </w:r>
@@ -7049,6 +7300,7 @@
                           <w:color w:val="595959" w:themeColor="text1" w:themeTint="A6"/>
                           <w:sz w:val="18"/>
                           <w:szCs w:val="18"/>
+                          <w:lang w:val="fr-FR"/>
                         </w:rPr>
                         <w:t xml:space="preserve"> Industries</w:t>
                       </w:r>
@@ -7062,6 +7314,7 @@
                           <w:color w:val="595959" w:themeColor="text1" w:themeTint="A6"/>
                           <w:sz w:val="18"/>
                           <w:szCs w:val="18"/>
+                          <w:lang w:val="fr-FR"/>
                         </w:rPr>
                       </w:pPr>
                     </w:p>
@@ -7192,7 +7445,7 @@
           </mc:Choice>
           <mc:Fallback>
             <w:pict>
-              <v:shape id="Text Box 369" o:spid="_x0000_s1054" type="#_x0000_t202" style="position:absolute;left:0;text-align:left;margin-left:240.15pt;margin-top:377.95pt;width:113.4pt;height:23.25pt;z-index:251896832;visibility:visible;mso-wrap-style:square;mso-width-percent:0;mso-height-percent:0;mso-wrap-distance-left:9pt;mso-wrap-distance-top:0;mso-wrap-distance-right:9pt;mso-wrap-distance-bottom:0;mso-position-horizontal:absolute;mso-position-horizontal-relative:text;mso-position-vertical:absolute;mso-position-vertical-relative:text;mso-width-percent:0;mso-height-percent:0;mso-width-relative:margin;mso-height-relative:margin;v-text-anchor:top" o:gfxdata="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" filled="f" stroked="f">
+              <v:shape id="Text Box 369" o:spid="_x0000_s1056" type="#_x0000_t202" style="position:absolute;left:0;text-align:left;margin-left:240.15pt;margin-top:377.95pt;width:113.4pt;height:23.25pt;z-index:251896832;visibility:visible;mso-wrap-style:square;mso-width-percent:0;mso-height-percent:0;mso-wrap-distance-left:9pt;mso-wrap-distance-top:0;mso-wrap-distance-right:9pt;mso-wrap-distance-bottom:0;mso-position-horizontal:absolute;mso-position-horizontal-relative:text;mso-position-vertical:absolute;mso-position-vertical-relative:text;mso-width-percent:0;mso-height-percent:0;mso-width-relative:margin;mso-height-relative:margin;v-text-anchor:top" o:gfxdata="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" filled="f" stroked="f">
                 <v:path arrowok="t"/>
                 <v:textbox>
                   <w:txbxContent>
@@ -7356,6 +7609,7 @@
                                 <w:color w:val="595959" w:themeColor="text1" w:themeTint="A6"/>
                                 <w:sz w:val="18"/>
                                 <w:szCs w:val="18"/>
+                                <w:lang w:val="fr-FR"/>
                               </w:rPr>
                             </w:pPr>
                             <w:r>
@@ -7365,6 +7619,7 @@
                                 <w:color w:val="595959" w:themeColor="text1" w:themeTint="A6"/>
                                 <w:sz w:val="18"/>
                                 <w:szCs w:val="18"/>
+                                <w:lang w:val="fr-FR"/>
                               </w:rPr>
                               <w:t xml:space="preserve">KIMO Instruments / </w:t>
                             </w:r>
@@ -7376,6 +7631,7 @@
                                 <w:color w:val="595959" w:themeColor="text1" w:themeTint="A6"/>
                                 <w:sz w:val="18"/>
                                 <w:szCs w:val="18"/>
+                                <w:lang w:val="fr-FR"/>
                               </w:rPr>
                               <w:t>Sauermann</w:t>
                             </w:r>
@@ -7387,6 +7643,7 @@
                                 <w:color w:val="595959" w:themeColor="text1" w:themeTint="A6"/>
                                 <w:sz w:val="18"/>
                                 <w:szCs w:val="18"/>
+                                <w:lang w:val="fr-FR"/>
                               </w:rPr>
                               <w:t xml:space="preserve"> Industries</w:t>
                             </w:r>
@@ -7410,7 +7667,7 @@
           </mc:Choice>
           <mc:Fallback>
             <w:pict>
-              <v:shape id="Text Box 5" o:spid="_x0000_s1055" type="#_x0000_t202" style="position:absolute;left:0;text-align:left;margin-left:240.15pt;margin-top:292.45pt;width:275.6pt;height:31.7pt;z-index:251630592;visibility:visible;mso-wrap-style:square;mso-width-percent:0;mso-height-percent:0;mso-wrap-distance-left:9pt;mso-wrap-distance-top:0;mso-wrap-distance-right:9pt;mso-wrap-distance-bottom:0;mso-position-horizontal:absolute;mso-position-horizontal-relative:text;mso-position-vertical:absolute;mso-position-vertical-relative:text;mso-width-percent:0;mso-height-percent:0;mso-width-relative:margin;mso-height-relative:margin;v-text-anchor:top" o:gfxdata="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" filled="f" stroked="f">
+              <v:shape id="Text Box 5" o:spid="_x0000_s1057" type="#_x0000_t202" style="position:absolute;left:0;text-align:left;margin-left:240.15pt;margin-top:292.45pt;width:275.6pt;height:31.7pt;z-index:251630592;visibility:visible;mso-wrap-style:square;mso-width-percent:0;mso-height-percent:0;mso-wrap-distance-left:9pt;mso-wrap-distance-top:0;mso-wrap-distance-right:9pt;mso-wrap-distance-bottom:0;mso-position-horizontal:absolute;mso-position-horizontal-relative:text;mso-position-vertical:absolute;mso-position-vertical-relative:text;mso-width-percent:0;mso-height-percent:0;mso-width-relative:margin;mso-height-relative:margin;v-text-anchor:top" o:gfxdata="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" filled="f" stroked="f">
                 <v:path arrowok="t"/>
                 <v:textbox>
                   <w:txbxContent>
@@ -7465,6 +7722,7 @@
                           <w:color w:val="595959" w:themeColor="text1" w:themeTint="A6"/>
                           <w:sz w:val="18"/>
                           <w:szCs w:val="18"/>
+                          <w:lang w:val="fr-FR"/>
                         </w:rPr>
                       </w:pPr>
                       <w:r>
@@ -7474,6 +7732,7 @@
                           <w:color w:val="595959" w:themeColor="text1" w:themeTint="A6"/>
                           <w:sz w:val="18"/>
                           <w:szCs w:val="18"/>
+                          <w:lang w:val="fr-FR"/>
                         </w:rPr>
                         <w:t xml:space="preserve">KIMO Instruments / </w:t>
                       </w:r>
@@ -7485,6 +7744,7 @@
                           <w:color w:val="595959" w:themeColor="text1" w:themeTint="A6"/>
                           <w:sz w:val="18"/>
                           <w:szCs w:val="18"/>
+                          <w:lang w:val="fr-FR"/>
                         </w:rPr>
                         <w:t>Sauermann</w:t>
                       </w:r>
@@ -7496,6 +7756,7 @@
                           <w:color w:val="595959" w:themeColor="text1" w:themeTint="A6"/>
                           <w:sz w:val="18"/>
                           <w:szCs w:val="18"/>
+                          <w:lang w:val="fr-FR"/>
                         </w:rPr>
                         <w:t xml:space="preserve"> Industries</w:t>
                       </w:r>
@@ -7611,7 +7872,7 @@
           </mc:Choice>
           <mc:Fallback>
             <w:pict>
-              <v:shape id="Text Box 366" o:spid="_x0000_s1056" type="#_x0000_t202" style="position:absolute;left:0;text-align:left;margin-left:240.15pt;margin-top:269.2pt;width:113.4pt;height:23.25pt;z-index:251893760;visibility:visible;mso-wrap-style:square;mso-width-percent:0;mso-height-percent:0;mso-wrap-distance-left:9pt;mso-wrap-distance-top:0;mso-wrap-distance-right:9pt;mso-wrap-distance-bottom:0;mso-position-horizontal:absolute;mso-position-horizontal-relative:text;mso-position-vertical:absolute;mso-position-vertical-relative:text;mso-width-percent:0;mso-height-percent:0;mso-width-relative:margin;mso-height-relative:margin;v-text-anchor:top" o:gfxdata="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" filled="f" stroked="f">
+              <v:shape id="Text Box 366" o:spid="_x0000_s1058" type="#_x0000_t202" style="position:absolute;left:0;text-align:left;margin-left:240.15pt;margin-top:269.2pt;width:113.4pt;height:23.25pt;z-index:251893760;visibility:visible;mso-wrap-style:square;mso-width-percent:0;mso-height-percent:0;mso-wrap-distance-left:9pt;mso-wrap-distance-top:0;mso-wrap-distance-right:9pt;mso-wrap-distance-bottom:0;mso-position-horizontal:absolute;mso-position-horizontal-relative:text;mso-position-vertical:absolute;mso-position-vertical-relative:text;mso-width-percent:0;mso-height-percent:0;mso-width-relative:margin;mso-height-relative:margin;v-text-anchor:top" o:gfxdata="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" filled="f" stroked="f">
                 <v:path arrowok="t"/>
                 <v:textbox>
                   <w:txbxContent>
@@ -7754,7 +8015,7 @@
           </mc:Choice>
           <mc:Fallback>
             <w:pict>
-              <v:shape id="Text Box 155" o:spid="_x0000_s1057" type="#_x0000_t202" style="position:absolute;left:0;text-align:left;margin-left:240.15pt;margin-top:237.1pt;width:218.3pt;height:23pt;z-index:251684864;visibility:visible;mso-wrap-style:square;mso-width-percent:0;mso-height-percent:0;mso-wrap-distance-left:9pt;mso-wrap-distance-top:0;mso-wrap-distance-right:9pt;mso-wrap-distance-bottom:0;mso-position-horizontal:absolute;mso-position-horizontal-relative:text;mso-position-vertical:absolute;mso-position-vertical-relative:text;mso-width-percent:0;mso-height-percent:0;mso-width-relative:margin;mso-height-relative:margin;v-text-anchor:top" o:gfxdata="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" filled="f" stroked="f">
+              <v:shape id="Text Box 155" o:spid="_x0000_s1059" type="#_x0000_t202" style="position:absolute;left:0;text-align:left;margin-left:240.15pt;margin-top:237.1pt;width:218.3pt;height:23pt;z-index:251684864;visibility:visible;mso-wrap-style:square;mso-width-percent:0;mso-height-percent:0;mso-wrap-distance-left:9pt;mso-wrap-distance-top:0;mso-wrap-distance-right:9pt;mso-wrap-distance-bottom:0;mso-position-horizontal:absolute;mso-position-horizontal-relative:text;mso-position-vertical:absolute;mso-position-vertical-relative:text;mso-width-percent:0;mso-height-percent:0;mso-width-relative:margin;mso-height-relative:margin;v-text-anchor:top" o:gfxdata="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" filled="f" stroked="f">
                 <v:path arrowok="t"/>
                 <v:textbox>
                   <w:txbxContent>
@@ -7864,7 +8125,7 @@
           </mc:Choice>
           <mc:Fallback>
             <w:pict>
-              <v:shape w14:anchorId="38091FE3" id="AutoShape 363" o:spid="_x0000_s1026" type="#_x0000_t32" style="position:absolute;margin-left:246.5pt;margin-top:227.6pt;width:354.35pt;height:.05pt;flip:x;z-index:251891712;visibility:visible;mso-wrap-style:square;mso-width-percent:0;mso-height-percent:0;mso-wrap-distance-left:9pt;mso-wrap-distance-top:0;mso-wrap-distance-right:9pt;mso-wrap-distance-bottom:0;mso-position-horizontal:absolute;mso-position-horizontal-relative:text;mso-position-vertical:absolute;mso-position-vertical-relative:text;mso-width-percent:0;mso-height-percent:0;mso-width-relative:margin;mso-height-relative:margin" o:gfxdata="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" strokecolor="#f2f2f2 [3052]" strokeweight="6pt">
+              <v:shape w14:anchorId="38091FE3" id="AutoShape 363" o:spid="_x0000_s1026" type="#_x0000_t32" style="position:absolute;margin-left:246.5pt;margin-top:227.6pt;width:354.35pt;height:.05pt;flip:x;z-index:251891712;visibility:visible;mso-wrap-style:square;mso-width-percent:0;mso-height-percent:0;mso-wrap-distance-left:9pt;mso-wrap-distance-top:0;mso-wrap-distance-right:9pt;mso-wrap-distance-bottom:0;mso-position-horizontal:absolute;mso-position-horizontal-relative:text;mso-position-vertical:absolute;mso-position-vertical-relative:text;mso-width-percent:0;mso-height-percent:0;mso-width-relative:margin;mso-height-relative:margin" o:gfxdata="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" strokecolor="#f2f2f2 [3052]" strokeweight="6pt">
                 <o:lock v:ext="edit" shapetype="f"/>
               </v:shape>
             </w:pict>
@@ -7942,7 +8203,7 @@
           </mc:Choice>
           <mc:Fallback>
             <w:pict>
-              <v:shape w14:anchorId="123710F7" id="AutoShape 357" o:spid="_x0000_s1026" type="#_x0000_t32" style="position:absolute;margin-left:413.35pt;margin-top:771pt;width:9.2pt;height:0;z-index:251887616;visibility:visible;mso-wrap-style:square;mso-width-percent:0;mso-height-percent:0;mso-wrap-distance-left:9pt;mso-wrap-distance-top:0;mso-wrap-distance-right:9pt;mso-wrap-distance-bottom:0;mso-position-horizontal:absolute;mso-position-horizontal-relative:text;mso-position-vertical:absolute;mso-position-vertical-relative:text;mso-width-percent:0;mso-height-percent:0;mso-width-relative:margin;mso-height-relative:margin" o:gfxdata="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" strokecolor="black [3213]" strokeweight="1pt">
+              <v:shape w14:anchorId="123710F7" id="AutoShape 357" o:spid="_x0000_s1026" type="#_x0000_t32" style="position:absolute;margin-left:413.35pt;margin-top:771pt;width:9.2pt;height:0;z-index:251887616;visibility:visible;mso-wrap-style:square;mso-width-percent:0;mso-height-percent:0;mso-wrap-distance-left:9pt;mso-wrap-distance-top:0;mso-wrap-distance-right:9pt;mso-wrap-distance-bottom:0;mso-position-horizontal:absolute;mso-position-horizontal-relative:text;mso-position-vertical:absolute;mso-position-vertical-relative:text;mso-width-percent:0;mso-height-percent:0;mso-width-relative:margin;mso-height-relative:margin" o:gfxdata="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" strokecolor="black [3213]" strokeweight="1pt">
                 <o:lock v:ext="edit" shapetype="f"/>
               </v:shape>
             </w:pict>
@@ -8020,7 +8281,7 @@
           </mc:Choice>
           <mc:Fallback>
             <w:pict>
-              <v:shape w14:anchorId="23C6F2F2" id="AutoShape 356" o:spid="_x0000_s1026" type="#_x0000_t32" style="position:absolute;margin-left:248.55pt;margin-top:771pt;width:9.2pt;height:0;z-index:251886592;visibility:visible;mso-wrap-style:square;mso-width-percent:0;mso-height-percent:0;mso-wrap-distance-left:9pt;mso-wrap-distance-top:0;mso-wrap-distance-right:9pt;mso-wrap-distance-bottom:0;mso-position-horizontal:absolute;mso-position-horizontal-relative:text;mso-position-vertical:absolute;mso-position-vertical-relative:text;mso-width-percent:0;mso-height-percent:0;mso-width-relative:margin;mso-height-relative:margin" o:gfxdata="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" strokecolor="black [3213]" strokeweight="1pt">
+              <v:shape w14:anchorId="23C6F2F2" id="AutoShape 356" o:spid="_x0000_s1026" type="#_x0000_t32" style="position:absolute;margin-left:248.55pt;margin-top:771pt;width:9.2pt;height:0;z-index:251886592;visibility:visible;mso-wrap-style:square;mso-width-percent:0;mso-height-percent:0;mso-wrap-distance-left:9pt;mso-wrap-distance-top:0;mso-wrap-distance-right:9pt;mso-wrap-distance-bottom:0;mso-position-horizontal:absolute;mso-position-horizontal-relative:text;mso-position-vertical:absolute;mso-position-vertical-relative:text;mso-width-percent:0;mso-height-percent:0;mso-width-relative:margin;mso-height-relative:margin" o:gfxdata="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" strokecolor="black [3213]" strokeweight="1pt">
                 <o:lock v:ext="edit" shapetype="f"/>
               </v:shape>
             </w:pict>
@@ -8139,7 +8400,7 @@
           </mc:Choice>
           <mc:Fallback>
             <w:pict>
-              <v:shape id="Text Box 319" o:spid="_x0000_s1058" type="#_x0000_t202" style="position:absolute;left:0;text-align:left;margin-left:29.4pt;margin-top:188.35pt;width:152.7pt;height:23pt;z-index:251849728;visibility:visible;mso-wrap-style:square;mso-width-percent:0;mso-height-percent:0;mso-wrap-distance-left:9pt;mso-wrap-distance-top:0;mso-wrap-distance-right:9pt;mso-wrap-distance-bottom:0;mso-position-horizontal:absolute;mso-position-horizontal-relative:text;mso-position-vertical:absolute;mso-position-vertical-relative:text;mso-width-percent:0;mso-height-percent:0;mso-width-relative:margin;mso-height-relative:margin;v-text-anchor:top" o:gfxdata="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" filled="f" stroked="f">
+              <v:shape id="Text Box 319" o:spid="_x0000_s1060" type="#_x0000_t202" style="position:absolute;left:0;text-align:left;margin-left:29.4pt;margin-top:188.35pt;width:152.7pt;height:23pt;z-index:251849728;visibility:visible;mso-wrap-style:square;mso-width-percent:0;mso-height-percent:0;mso-wrap-distance-left:9pt;mso-wrap-distance-top:0;mso-wrap-distance-right:9pt;mso-wrap-distance-bottom:0;mso-position-horizontal:absolute;mso-position-horizontal-relative:text;mso-position-vertical:absolute;mso-position-vertical-relative:text;mso-width-percent:0;mso-height-percent:0;mso-width-relative:margin;mso-height-relative:margin;v-text-anchor:top" o:gfxdata="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" filled="f" stroked="f">
                 <v:path arrowok="t"/>
                 <v:textbox>
                   <w:txbxContent>
@@ -8276,47 +8537,21 @@
                             <w:pPr>
                               <w:spacing w:after="0"/>
                               <w:rPr>
+                                <w:color w:val="595959" w:themeColor="text1" w:themeTint="A6"/>
                                 <w:szCs w:val="16"/>
                               </w:rPr>
                             </w:pPr>
                             <w:proofErr w:type="spellStart"/>
                             <w:r>
                               <w:rPr>
-                                <w:rFonts w:ascii="Gill Sans MT" w:hAnsi="Gill Sans MT" w:cs="Open Sans"/>
-                                <w:color w:val="595959" w:themeColor="text1" w:themeTint="A6"/>
-                                <w:sz w:val="18"/>
-                                <w:szCs w:val="18"/>
-                              </w:rPr>
-                              <w:t>Responsable</w:t>
+                                <w:rFonts w:ascii="Gill Sans MT" w:hAnsi="Gill Sans MT"/>
+                                <w:color w:val="595959" w:themeColor="text1" w:themeTint="A6"/>
+                                <w:sz w:val="18"/>
+                                <w:szCs w:val="18"/>
+                              </w:rPr>
+                              <w:t>Exoes</w:t>
                             </w:r>
                             <w:proofErr w:type="spellEnd"/>
-                            <w:r>
-                              <w:rPr>
-                                <w:rFonts w:ascii="Gill Sans MT" w:hAnsi="Gill Sans MT" w:cs="Open Sans"/>
-                                <w:color w:val="595959" w:themeColor="text1" w:themeTint="A6"/>
-                                <w:sz w:val="18"/>
-                                <w:szCs w:val="18"/>
-                              </w:rPr>
-                              <w:t xml:space="preserve"> R&amp;D</w:t>
-                            </w:r>
-                            <w:r>
-                              <w:rPr>
-                                <w:rFonts w:ascii="Gill Sans MT" w:hAnsi="Gill Sans MT" w:cs="Open Sans"/>
-                                <w:color w:val="595959" w:themeColor="text1" w:themeTint="A6"/>
-                                <w:sz w:val="18"/>
-                                <w:szCs w:val="18"/>
-                              </w:rPr>
-                              <w:t>.</w:t>
-                            </w:r>
-                            <w:r>
-                              <w:rPr>
-                                <w:rFonts w:ascii="Gill Sans MT" w:hAnsi="Gill Sans MT" w:cs="Open Sans"/>
-                                <w:color w:val="595959" w:themeColor="text1" w:themeTint="A6"/>
-                                <w:sz w:val="18"/>
-                                <w:szCs w:val="18"/>
-                              </w:rPr>
-                              <w:t xml:space="preserve"> KIMO Instruments</w:t>
-                            </w:r>
                           </w:p>
                         </w:txbxContent>
                       </wps:txbx>
@@ -8337,7 +8572,7 @@
           </mc:Choice>
           <mc:Fallback>
             <w:pict>
-              <v:shape id="Text Box 331" o:spid="_x0000_s1059" type="#_x0000_t202" style="position:absolute;left:0;text-align:left;margin-left:240.15pt;margin-top:741.15pt;width:162.65pt;height:31.5pt;z-index:251860479;visibility:visible;mso-wrap-style:square;mso-width-percent:0;mso-height-percent:0;mso-wrap-distance-left:9pt;mso-wrap-distance-top:0;mso-wrap-distance-right:9pt;mso-wrap-distance-bottom:0;mso-position-horizontal:absolute;mso-position-horizontal-relative:text;mso-position-vertical:absolute;mso-position-vertical-relative:text;mso-width-percent:0;mso-height-percent:0;mso-width-relative:margin;mso-height-relative:margin;v-text-anchor:top" o:gfxdata="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" filled="f" stroked="f">
+              <v:shape id="Text Box 331" o:spid="_x0000_s1061" type="#_x0000_t202" style="position:absolute;left:0;text-align:left;margin-left:240.15pt;margin-top:741.15pt;width:162.65pt;height:31.5pt;z-index:251860479;visibility:visible;mso-wrap-style:square;mso-width-percent:0;mso-height-percent:0;mso-wrap-distance-left:9pt;mso-wrap-distance-top:0;mso-wrap-distance-right:9pt;mso-wrap-distance-bottom:0;mso-position-horizontal:absolute;mso-position-horizontal-relative:text;mso-position-vertical:absolute;mso-position-vertical-relative:text;mso-width-percent:0;mso-height-percent:0;mso-width-relative:margin;mso-height-relative:margin;v-text-anchor:top" o:gfxdata="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" filled="f" stroked="f">
                 <v:path arrowok="t"/>
                 <v:textbox>
                   <w:txbxContent>
@@ -8374,249 +8609,21 @@
                       <w:pPr>
                         <w:spacing w:after="0"/>
                         <w:rPr>
+                          <w:color w:val="595959" w:themeColor="text1" w:themeTint="A6"/>
                           <w:szCs w:val="16"/>
                         </w:rPr>
                       </w:pPr>
                       <w:proofErr w:type="spellStart"/>
                       <w:r>
                         <w:rPr>
-                          <w:rFonts w:ascii="Gill Sans MT" w:hAnsi="Gill Sans MT" w:cs="Open Sans"/>
-                          <w:color w:val="595959" w:themeColor="text1" w:themeTint="A6"/>
-                          <w:sz w:val="18"/>
-                          <w:szCs w:val="18"/>
-                        </w:rPr>
-                        <w:t>Responsable</w:t>
+                          <w:rFonts w:ascii="Gill Sans MT" w:hAnsi="Gill Sans MT"/>
+                          <w:color w:val="595959" w:themeColor="text1" w:themeTint="A6"/>
+                          <w:sz w:val="18"/>
+                          <w:szCs w:val="18"/>
+                        </w:rPr>
+                        <w:t>Exoes</w:t>
                       </w:r>
                       <w:proofErr w:type="spellEnd"/>
-                      <w:r>
-                        <w:rPr>
-                          <w:rFonts w:ascii="Gill Sans MT" w:hAnsi="Gill Sans MT" w:cs="Open Sans"/>
-                          <w:color w:val="595959" w:themeColor="text1" w:themeTint="A6"/>
-                          <w:sz w:val="18"/>
-                          <w:szCs w:val="18"/>
-                        </w:rPr>
-                        <w:t xml:space="preserve"> R&amp;D</w:t>
-                      </w:r>
-                      <w:r>
-                        <w:rPr>
-                          <w:rFonts w:ascii="Gill Sans MT" w:hAnsi="Gill Sans MT" w:cs="Open Sans"/>
-                          <w:color w:val="595959" w:themeColor="text1" w:themeTint="A6"/>
-                          <w:sz w:val="18"/>
-                          <w:szCs w:val="18"/>
-                        </w:rPr>
-                        <w:t>.</w:t>
-                      </w:r>
-                      <w:r>
-                        <w:rPr>
-                          <w:rFonts w:ascii="Gill Sans MT" w:hAnsi="Gill Sans MT" w:cs="Open Sans"/>
-                          <w:color w:val="595959" w:themeColor="text1" w:themeTint="A6"/>
-                          <w:sz w:val="18"/>
-                          <w:szCs w:val="18"/>
-                        </w:rPr>
-                        <w:t xml:space="preserve"> KIMO Instruments</w:t>
-                      </w:r>
-                    </w:p>
-                  </w:txbxContent>
-                </v:textbox>
-              </v:shape>
-            </w:pict>
-          </mc:Fallback>
-        </mc:AlternateContent>
-      </w:r>
-      <w:r>
-        <w:rPr>
-          <w:noProof/>
-        </w:rPr>
-        <mc:AlternateContent>
-          <mc:Choice Requires="wps">
-            <w:drawing>
-              <wp:anchor distT="0" distB="0" distL="114300" distR="114300" simplePos="0" relativeHeight="251865088" behindDoc="0" locked="0" layoutInCell="1" allowOverlap="1">
-                <wp:simplePos x="0" y="0"/>
-                <wp:positionH relativeFrom="column">
-                  <wp:posOffset>5150485</wp:posOffset>
-                </wp:positionH>
-                <wp:positionV relativeFrom="paragraph">
-                  <wp:posOffset>9831070</wp:posOffset>
-                </wp:positionV>
-                <wp:extent cx="1546860" cy="350520"/>
-                <wp:effectExtent l="0" t="0" r="0" b="0"/>
-                <wp:wrapNone/>
-                <wp:docPr id="36" name="Text Box 334"/>
-                <wp:cNvGraphicFramePr>
-                  <a:graphicFrameLocks xmlns:a="http://schemas.openxmlformats.org/drawingml/2006/main"/>
-                </wp:cNvGraphicFramePr>
-                <a:graphic xmlns:a="http://schemas.openxmlformats.org/drawingml/2006/main">
-                  <a:graphicData uri="http://schemas.microsoft.com/office/word/2010/wordprocessingShape">
-                    <wps:wsp>
-                      <wps:cNvSpPr txBox="1">
-                        <a:spLocks/>
-                      </wps:cNvSpPr>
-                      <wps:spPr bwMode="auto">
-                        <a:xfrm>
-                          <a:off x="0" y="0"/>
-                          <a:ext cx="1546860" cy="350520"/>
-                        </a:xfrm>
-                        <a:prstGeom prst="rect">
-                          <a:avLst/>
-                        </a:prstGeom>
-                        <a:noFill/>
-                        <a:ln>
-                          <a:noFill/>
-                        </a:ln>
-                        <a:extLst>
-                          <a:ext uri="{909E8E84-426E-40DD-AFC4-6F175D3DCCD1}">
-                            <a14:hiddenFill xmlns:a14="http://schemas.microsoft.com/office/drawing/2010/main">
-                              <a:solidFill>
-                                <a:srgbClr val="FFFFFF"/>
-                              </a:solidFill>
-                            </a14:hiddenFill>
-                          </a:ext>
-                          <a:ext uri="{91240B29-F687-4F45-9708-019B960494DF}">
-                            <a14:hiddenLine xmlns:a14="http://schemas.microsoft.com/office/drawing/2010/main" w="9525">
-                              <a:solidFill>
-                                <a:srgbClr val="000000"/>
-                              </a:solidFill>
-                              <a:miter lim="800000"/>
-                              <a:headEnd/>
-                              <a:tailEnd/>
-                            </a14:hiddenLine>
-                          </a:ext>
-                        </a:extLst>
-                      </wps:spPr>
-                      <wps:txbx>
-                        <w:txbxContent>
-                          <w:p>
-                            <w:pPr>
-                              <w:spacing w:after="0"/>
-                              <w:rPr>
-                                <w:rFonts w:ascii="Gill Sans MT" w:hAnsi="Gill Sans MT" w:cs="Open Sans"/>
-                                <w:b/>
-                                <w:sz w:val="18"/>
-                                <w:szCs w:val="18"/>
-                              </w:rPr>
-                            </w:pPr>
-                            <w:r>
-                              <w:rPr>
-                                <w:rFonts w:ascii="Gill Sans MT" w:hAnsi="Gill Sans MT" w:cs="Open Sans"/>
-                                <w:b/>
-                                <w:sz w:val="18"/>
-                                <w:szCs w:val="18"/>
-                              </w:rPr>
-                              <w:t xml:space="preserve">E: </w:t>
-                            </w:r>
-                            <w:r>
-                              <w:rPr>
-                                <w:rFonts w:ascii="Gill Sans MT" w:hAnsi="Gill Sans MT" w:cs="Open Sans"/>
-                                <w:color w:val="595959" w:themeColor="text1" w:themeTint="A6"/>
-                                <w:sz w:val="18"/>
-                                <w:szCs w:val="18"/>
-                              </w:rPr>
-                              <w:t>jonathandoe@mail.com</w:t>
-                            </w:r>
-                          </w:p>
-                          <w:p>
-                            <w:pPr>
-                              <w:spacing w:after="0"/>
-                              <w:rPr>
-                                <w:szCs w:val="16"/>
-                              </w:rPr>
-                            </w:pPr>
-                            <w:r>
-                              <w:rPr>
-                                <w:rFonts w:ascii="Gill Sans MT" w:hAnsi="Gill Sans MT" w:cs="Open Sans"/>
-                                <w:b/>
-                                <w:sz w:val="18"/>
-                                <w:szCs w:val="18"/>
-                              </w:rPr>
-                              <w:t xml:space="preserve">P: </w:t>
-                            </w:r>
-                            <w:r>
-                              <w:rPr>
-                                <w:rFonts w:ascii="Gill Sans MT" w:hAnsi="Gill Sans MT" w:cs="Open Sans"/>
-                                <w:color w:val="595959" w:themeColor="text1" w:themeTint="A6"/>
-                                <w:sz w:val="18"/>
-                                <w:szCs w:val="18"/>
-                              </w:rPr>
-                              <w:t>+123 235 7894 4568</w:t>
-                            </w:r>
-                          </w:p>
-                        </w:txbxContent>
-                      </wps:txbx>
-                      <wps:bodyPr rot="0" vert="horz" wrap="square" lIns="91440" tIns="45720" rIns="91440" bIns="45720" anchor="t" anchorCtr="0" upright="1">
-                        <a:noAutofit/>
-                      </wps:bodyPr>
-                    </wps:wsp>
-                  </a:graphicData>
-                </a:graphic>
-                <wp14:sizeRelH relativeFrom="margin">
-                  <wp14:pctWidth>0</wp14:pctWidth>
-                </wp14:sizeRelH>
-                <wp14:sizeRelV relativeFrom="margin">
-                  <wp14:pctHeight>0</wp14:pctHeight>
-                </wp14:sizeRelV>
-              </wp:anchor>
-            </w:drawing>
-          </mc:Choice>
-          <mc:Fallback>
-            <w:pict>
-              <v:shape id="Text Box 334" o:spid="_x0000_s1060" type="#_x0000_t202" style="position:absolute;left:0;text-align:left;margin-left:405.55pt;margin-top:774.1pt;width:121.8pt;height:27.6pt;z-index:251865088;visibility:visible;mso-wrap-style:square;mso-width-percent:0;mso-height-percent:0;mso-wrap-distance-left:9pt;mso-wrap-distance-top:0;mso-wrap-distance-right:9pt;mso-wrap-distance-bottom:0;mso-position-horizontal:absolute;mso-position-horizontal-relative:text;mso-position-vertical:absolute;mso-position-vertical-relative:text;mso-width-percent:0;mso-height-percent:0;mso-width-relative:margin;mso-height-relative:margin;v-text-anchor:top" o:gfxdata="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" filled="f" stroked="f">
-                <v:path arrowok="t"/>
-                <v:textbox>
-                  <w:txbxContent>
-                    <w:p>
-                      <w:pPr>
-                        <w:spacing w:after="0"/>
-                        <w:rPr>
-                          <w:rFonts w:ascii="Gill Sans MT" w:hAnsi="Gill Sans MT" w:cs="Open Sans"/>
-                          <w:b/>
-                          <w:sz w:val="18"/>
-                          <w:szCs w:val="18"/>
-                        </w:rPr>
-                      </w:pPr>
-                      <w:r>
-                        <w:rPr>
-                          <w:rFonts w:ascii="Gill Sans MT" w:hAnsi="Gill Sans MT" w:cs="Open Sans"/>
-                          <w:b/>
-                          <w:sz w:val="18"/>
-                          <w:szCs w:val="18"/>
-                        </w:rPr>
-                        <w:t xml:space="preserve">E: </w:t>
-                      </w:r>
-                      <w:r>
-                        <w:rPr>
-                          <w:rFonts w:ascii="Gill Sans MT" w:hAnsi="Gill Sans MT" w:cs="Open Sans"/>
-                          <w:color w:val="595959" w:themeColor="text1" w:themeTint="A6"/>
-                          <w:sz w:val="18"/>
-                          <w:szCs w:val="18"/>
-                        </w:rPr>
-                        <w:t>jonathandoe@mail.com</w:t>
-                      </w:r>
-                    </w:p>
-                    <w:p>
-                      <w:pPr>
-                        <w:spacing w:after="0"/>
-                        <w:rPr>
-                          <w:szCs w:val="16"/>
-                        </w:rPr>
-                      </w:pPr>
-                      <w:r>
-                        <w:rPr>
-                          <w:rFonts w:ascii="Gill Sans MT" w:hAnsi="Gill Sans MT" w:cs="Open Sans"/>
-                          <w:b/>
-                          <w:sz w:val="18"/>
-                          <w:szCs w:val="18"/>
-                        </w:rPr>
-                        <w:t xml:space="preserve">P: </w:t>
-                      </w:r>
-                      <w:r>
-                        <w:rPr>
-                          <w:rFonts w:ascii="Gill Sans MT" w:hAnsi="Gill Sans MT" w:cs="Open Sans"/>
-                          <w:color w:val="595959" w:themeColor="text1" w:themeTint="A6"/>
-                          <w:sz w:val="18"/>
-                          <w:szCs w:val="18"/>
-                        </w:rPr>
-                        <w:t>+123 235 7894 4568</w:t>
-                      </w:r>
                     </w:p>
                   </w:txbxContent>
                 </v:textbox>
@@ -8695,6 +8702,7 @@
                                 <w:b/>
                                 <w:sz w:val="18"/>
                                 <w:szCs w:val="18"/>
+                                <w:lang w:val="fr-FR"/>
                               </w:rPr>
                             </w:pPr>
                             <w:r>
@@ -8703,6 +8711,7 @@
                                 <w:b/>
                                 <w:sz w:val="18"/>
                                 <w:szCs w:val="18"/>
+                                <w:lang w:val="fr-FR"/>
                               </w:rPr>
                               <w:t xml:space="preserve">MR. </w:t>
                             </w:r>
@@ -8712,6 +8721,7 @@
                                 <w:b/>
                                 <w:sz w:val="18"/>
                                 <w:szCs w:val="18"/>
+                                <w:lang w:val="fr-FR"/>
                               </w:rPr>
                               <w:t>REGNAULT Laurent</w:t>
                             </w:r>
@@ -8721,45 +8731,28 @@
                               <w:spacing w:after="0"/>
                               <w:rPr>
                                 <w:szCs w:val="16"/>
+                                <w:lang w:val="fr-FR"/>
                               </w:rPr>
                             </w:pPr>
-                            <w:proofErr w:type="spellStart"/>
-                            <w:r>
-                              <w:rPr>
-                                <w:rFonts w:ascii="Gill Sans MT" w:hAnsi="Gill Sans MT" w:cs="Open Sans"/>
-                                <w:color w:val="595959" w:themeColor="text1" w:themeTint="A6"/>
-                                <w:sz w:val="18"/>
-                                <w:szCs w:val="18"/>
-                              </w:rPr>
-                              <w:t>Responsable</w:t>
-                            </w:r>
-                            <w:proofErr w:type="spellEnd"/>
-                            <w:r>
-                              <w:rPr>
-                                <w:rFonts w:ascii="Gill Sans MT" w:hAnsi="Gill Sans MT" w:cs="Open Sans"/>
-                                <w:color w:val="595959" w:themeColor="text1" w:themeTint="A6"/>
-                                <w:sz w:val="18"/>
-                                <w:szCs w:val="18"/>
-                              </w:rPr>
-                              <w:t xml:space="preserve"> R&amp;D</w:t>
-                            </w:r>
-                            <w:r>
-                              <w:rPr>
-                                <w:rFonts w:ascii="Gill Sans MT" w:hAnsi="Gill Sans MT" w:cs="Open Sans"/>
-                                <w:color w:val="595959" w:themeColor="text1" w:themeTint="A6"/>
-                                <w:sz w:val="18"/>
-                                <w:szCs w:val="18"/>
-                              </w:rPr>
-                              <w:t>.</w:t>
-                            </w:r>
-                            <w:r>
-                              <w:rPr>
-                                <w:rFonts w:ascii="Gill Sans MT" w:hAnsi="Gill Sans MT" w:cs="Open Sans"/>
-                                <w:color w:val="595959" w:themeColor="text1" w:themeTint="A6"/>
-                                <w:sz w:val="18"/>
-                                <w:szCs w:val="18"/>
-                              </w:rPr>
-                              <w:t xml:space="preserve"> KIMO Instruments</w:t>
+                            <w:r>
+                              <w:rPr>
+                                <w:rFonts w:ascii="Gill Sans MT" w:hAnsi="Gill Sans MT" w:cs="Open Sans"/>
+                                <w:color w:val="595959" w:themeColor="text1" w:themeTint="A6"/>
+                                <w:sz w:val="18"/>
+                                <w:szCs w:val="18"/>
+                                <w:lang w:val="fr-FR"/>
+                              </w:rPr>
+                              <w:t>Chef de p</w:t>
+                            </w:r>
+                            <w:r>
+                              <w:rPr>
+                                <w:rFonts w:ascii="Gill Sans MT" w:hAnsi="Gill Sans MT" w:cs="Open Sans"/>
+                                <w:color w:val="595959" w:themeColor="text1" w:themeTint="A6"/>
+                                <w:sz w:val="18"/>
+                                <w:szCs w:val="18"/>
+                                <w:lang w:val="fr-FR"/>
+                              </w:rPr>
+                              <w:t>rojet. SAGEMCOM</w:t>
                             </w:r>
                           </w:p>
                         </w:txbxContent>
@@ -8781,7 +8774,7 @@
           </mc:Choice>
           <mc:Fallback>
             <w:pict>
-              <v:shape id="Text Box 333" o:spid="_x0000_s1061" type="#_x0000_t202" style="position:absolute;left:0;text-align:left;margin-left:405.55pt;margin-top:741.15pt;width:162.65pt;height:31.75pt;z-index:251864064;visibility:visible;mso-wrap-style:square;mso-width-percent:0;mso-height-percent:0;mso-wrap-distance-left:9pt;mso-wrap-distance-top:0;mso-wrap-distance-right:9pt;mso-wrap-distance-bottom:0;mso-position-horizontal:absolute;mso-position-horizontal-relative:text;mso-position-vertical:absolute;mso-position-vertical-relative:text;mso-width-percent:0;mso-height-percent:0;mso-width-relative:margin;mso-height-relative:margin;v-text-anchor:top" o:gfxdata="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" filled="f" stroked="f">
+              <v:shape id="Text Box 333" o:spid="_x0000_s1062" type="#_x0000_t202" style="position:absolute;left:0;text-align:left;margin-left:405.55pt;margin-top:741.15pt;width:162.65pt;height:31.75pt;z-index:251864064;visibility:visible;mso-wrap-style:square;mso-width-percent:0;mso-height-percent:0;mso-wrap-distance-left:9pt;mso-wrap-distance-top:0;mso-wrap-distance-right:9pt;mso-wrap-distance-bottom:0;mso-position-horizontal:absolute;mso-position-horizontal-relative:text;mso-position-vertical:absolute;mso-position-vertical-relative:text;mso-width-percent:0;mso-height-percent:0;mso-width-relative:margin;mso-height-relative:margin;v-text-anchor:top" o:gfxdata="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" filled="f" stroked="f">
                 <v:path arrowok="t"/>
                 <v:textbox>
                   <w:txbxContent>
@@ -8793,6 +8786,7 @@
                           <w:b/>
                           <w:sz w:val="18"/>
                           <w:szCs w:val="18"/>
+                          <w:lang w:val="fr-FR"/>
                         </w:rPr>
                       </w:pPr>
                       <w:r>
@@ -8801,6 +8795,7 @@
                           <w:b/>
                           <w:sz w:val="18"/>
                           <w:szCs w:val="18"/>
+                          <w:lang w:val="fr-FR"/>
                         </w:rPr>
                         <w:t xml:space="preserve">MR. </w:t>
                       </w:r>
@@ -8810,6 +8805,7 @@
                           <w:b/>
                           <w:sz w:val="18"/>
                           <w:szCs w:val="18"/>
+                          <w:lang w:val="fr-FR"/>
                         </w:rPr>
                         <w:t>REGNAULT Laurent</w:t>
                       </w:r>
@@ -8819,247 +8815,28 @@
                         <w:spacing w:after="0"/>
                         <w:rPr>
                           <w:szCs w:val="16"/>
+                          <w:lang w:val="fr-FR"/>
                         </w:rPr>
                       </w:pPr>
-                      <w:proofErr w:type="spellStart"/>
-                      <w:r>
-                        <w:rPr>
-                          <w:rFonts w:ascii="Gill Sans MT" w:hAnsi="Gill Sans MT" w:cs="Open Sans"/>
-                          <w:color w:val="595959" w:themeColor="text1" w:themeTint="A6"/>
-                          <w:sz w:val="18"/>
-                          <w:szCs w:val="18"/>
-                        </w:rPr>
-                        <w:t>Responsable</w:t>
-                      </w:r>
-                      <w:proofErr w:type="spellEnd"/>
-                      <w:r>
-                        <w:rPr>
-                          <w:rFonts w:ascii="Gill Sans MT" w:hAnsi="Gill Sans MT" w:cs="Open Sans"/>
-                          <w:color w:val="595959" w:themeColor="text1" w:themeTint="A6"/>
-                          <w:sz w:val="18"/>
-                          <w:szCs w:val="18"/>
-                        </w:rPr>
-                        <w:t xml:space="preserve"> R&amp;D</w:t>
-                      </w:r>
-                      <w:r>
-                        <w:rPr>
-                          <w:rFonts w:ascii="Gill Sans MT" w:hAnsi="Gill Sans MT" w:cs="Open Sans"/>
-                          <w:color w:val="595959" w:themeColor="text1" w:themeTint="A6"/>
-                          <w:sz w:val="18"/>
-                          <w:szCs w:val="18"/>
-                        </w:rPr>
-                        <w:t>.</w:t>
-                      </w:r>
-                      <w:r>
-                        <w:rPr>
-                          <w:rFonts w:ascii="Gill Sans MT" w:hAnsi="Gill Sans MT" w:cs="Open Sans"/>
-                          <w:color w:val="595959" w:themeColor="text1" w:themeTint="A6"/>
-                          <w:sz w:val="18"/>
-                          <w:szCs w:val="18"/>
-                        </w:rPr>
-                        <w:t xml:space="preserve"> KIMO Instruments</w:t>
-                      </w:r>
-                    </w:p>
-                  </w:txbxContent>
-                </v:textbox>
-              </v:shape>
-            </w:pict>
-          </mc:Fallback>
-        </mc:AlternateContent>
-      </w:r>
-      <w:r>
-        <w:rPr>
-          <w:noProof/>
-        </w:rPr>
-        <mc:AlternateContent>
-          <mc:Choice Requires="wps">
-            <w:drawing>
-              <wp:anchor distT="0" distB="0" distL="114300" distR="114300" simplePos="0" relativeHeight="251860735" behindDoc="1" locked="0" layoutInCell="1" allowOverlap="1">
-                <wp:simplePos x="0" y="0"/>
-                <wp:positionH relativeFrom="column">
-                  <wp:posOffset>3068955</wp:posOffset>
-                </wp:positionH>
-                <wp:positionV relativeFrom="paragraph">
-                  <wp:posOffset>9831070</wp:posOffset>
-                </wp:positionV>
-                <wp:extent cx="1546860" cy="350520"/>
-                <wp:effectExtent l="0" t="0" r="0" b="0"/>
-                <wp:wrapNone/>
-                <wp:docPr id="33" name="Text Box 332"/>
-                <wp:cNvGraphicFramePr>
-                  <a:graphicFrameLocks xmlns:a="http://schemas.openxmlformats.org/drawingml/2006/main"/>
-                </wp:cNvGraphicFramePr>
-                <a:graphic xmlns:a="http://schemas.openxmlformats.org/drawingml/2006/main">
-                  <a:graphicData uri="http://schemas.microsoft.com/office/word/2010/wordprocessingShape">
-                    <wps:wsp>
-                      <wps:cNvSpPr txBox="1">
-                        <a:spLocks/>
-                      </wps:cNvSpPr>
-                      <wps:spPr bwMode="auto">
-                        <a:xfrm>
-                          <a:off x="0" y="0"/>
-                          <a:ext cx="1546860" cy="350520"/>
-                        </a:xfrm>
-                        <a:prstGeom prst="rect">
-                          <a:avLst/>
-                        </a:prstGeom>
-                        <a:noFill/>
-                        <a:ln>
-                          <a:noFill/>
-                        </a:ln>
-                        <a:extLst>
-                          <a:ext uri="{909E8E84-426E-40DD-AFC4-6F175D3DCCD1}">
-                            <a14:hiddenFill xmlns:a14="http://schemas.microsoft.com/office/drawing/2010/main">
-                              <a:solidFill>
-                                <a:srgbClr val="FFFFFF"/>
-                              </a:solidFill>
-                            </a14:hiddenFill>
-                          </a:ext>
-                          <a:ext uri="{91240B29-F687-4F45-9708-019B960494DF}">
-                            <a14:hiddenLine xmlns:a14="http://schemas.microsoft.com/office/drawing/2010/main" w="9525">
-                              <a:solidFill>
-                                <a:srgbClr val="000000"/>
-                              </a:solidFill>
-                              <a:miter lim="800000"/>
-                              <a:headEnd/>
-                              <a:tailEnd/>
-                            </a14:hiddenLine>
-                          </a:ext>
-                        </a:extLst>
-                      </wps:spPr>
-                      <wps:txbx>
-                        <w:txbxContent>
-                          <w:p>
-                            <w:pPr>
-                              <w:spacing w:after="0"/>
-                              <w:rPr>
-                                <w:rFonts w:ascii="Gill Sans MT" w:hAnsi="Gill Sans MT" w:cs="Open Sans"/>
-                                <w:b/>
-                                <w:sz w:val="18"/>
-                                <w:szCs w:val="18"/>
-                              </w:rPr>
-                            </w:pPr>
-                            <w:r>
-                              <w:rPr>
-                                <w:rFonts w:ascii="Gill Sans MT" w:hAnsi="Gill Sans MT" w:cs="Open Sans"/>
-                                <w:b/>
-                                <w:sz w:val="18"/>
-                                <w:szCs w:val="18"/>
-                              </w:rPr>
-                              <w:t xml:space="preserve">E: </w:t>
-                            </w:r>
-                            <w:r>
-                              <w:rPr>
-                                <w:rFonts w:ascii="Gill Sans MT" w:hAnsi="Gill Sans MT" w:cs="Open Sans"/>
-                                <w:color w:val="595959" w:themeColor="text1" w:themeTint="A6"/>
-                                <w:sz w:val="18"/>
-                                <w:szCs w:val="18"/>
-                              </w:rPr>
-                              <w:t>jonathandoe@mail.com</w:t>
-                            </w:r>
-                          </w:p>
-                          <w:p>
-                            <w:pPr>
-                              <w:spacing w:after="0"/>
-                              <w:rPr>
-                                <w:szCs w:val="16"/>
-                              </w:rPr>
-                            </w:pPr>
-                            <w:r>
-                              <w:rPr>
-                                <w:rFonts w:ascii="Gill Sans MT" w:hAnsi="Gill Sans MT" w:cs="Open Sans"/>
-                                <w:b/>
-                                <w:sz w:val="18"/>
-                                <w:szCs w:val="18"/>
-                              </w:rPr>
-                              <w:t xml:space="preserve">P: </w:t>
-                            </w:r>
-                            <w:r>
-                              <w:rPr>
-                                <w:rFonts w:ascii="Gill Sans MT" w:hAnsi="Gill Sans MT" w:cs="Open Sans"/>
-                                <w:color w:val="595959" w:themeColor="text1" w:themeTint="A6"/>
-                                <w:sz w:val="18"/>
-                                <w:szCs w:val="18"/>
-                              </w:rPr>
-                              <w:t>+123 235 7894 4568</w:t>
-                            </w:r>
-                          </w:p>
-                        </w:txbxContent>
-                      </wps:txbx>
-                      <wps:bodyPr rot="0" vert="horz" wrap="square" lIns="91440" tIns="45720" rIns="91440" bIns="45720" anchor="t" anchorCtr="0" upright="1">
-                        <a:noAutofit/>
-                      </wps:bodyPr>
-                    </wps:wsp>
-                  </a:graphicData>
-                </a:graphic>
-                <wp14:sizeRelH relativeFrom="margin">
-                  <wp14:pctWidth>0</wp14:pctWidth>
-                </wp14:sizeRelH>
-                <wp14:sizeRelV relativeFrom="margin">
-                  <wp14:pctHeight>0</wp14:pctHeight>
-                </wp14:sizeRelV>
-              </wp:anchor>
-            </w:drawing>
-          </mc:Choice>
-          <mc:Fallback>
-            <w:pict>
-              <v:shape id="Text Box 332" o:spid="_x0000_s1062" type="#_x0000_t202" style="position:absolute;left:0;text-align:left;margin-left:241.65pt;margin-top:774.1pt;width:121.8pt;height:27.6pt;z-index:-251455745;visibility:visible;mso-wrap-style:square;mso-width-percent:0;mso-height-percent:0;mso-wrap-distance-left:9pt;mso-wrap-distance-top:0;mso-wrap-distance-right:9pt;mso-wrap-distance-bottom:0;mso-position-horizontal:absolute;mso-position-horizontal-relative:text;mso-position-vertical:absolute;mso-position-vertical-relative:text;mso-width-percent:0;mso-height-percent:0;mso-width-relative:margin;mso-height-relative:margin;v-text-anchor:top" o:gfxdata="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" filled="f" stroked="f">
-                <v:path arrowok="t"/>
-                <v:textbox>
-                  <w:txbxContent>
-                    <w:p>
-                      <w:pPr>
-                        <w:spacing w:after="0"/>
-                        <w:rPr>
-                          <w:rFonts w:ascii="Gill Sans MT" w:hAnsi="Gill Sans MT" w:cs="Open Sans"/>
-                          <w:b/>
-                          <w:sz w:val="18"/>
-                          <w:szCs w:val="18"/>
-                        </w:rPr>
-                      </w:pPr>
-                      <w:r>
-                        <w:rPr>
-                          <w:rFonts w:ascii="Gill Sans MT" w:hAnsi="Gill Sans MT" w:cs="Open Sans"/>
-                          <w:b/>
-                          <w:sz w:val="18"/>
-                          <w:szCs w:val="18"/>
-                        </w:rPr>
-                        <w:t xml:space="preserve">E: </w:t>
-                      </w:r>
-                      <w:r>
-                        <w:rPr>
-                          <w:rFonts w:ascii="Gill Sans MT" w:hAnsi="Gill Sans MT" w:cs="Open Sans"/>
-                          <w:color w:val="595959" w:themeColor="text1" w:themeTint="A6"/>
-                          <w:sz w:val="18"/>
-                          <w:szCs w:val="18"/>
-                        </w:rPr>
-                        <w:t>jonathandoe@mail.com</w:t>
-                      </w:r>
-                    </w:p>
-                    <w:p>
-                      <w:pPr>
-                        <w:spacing w:after="0"/>
-                        <w:rPr>
-                          <w:szCs w:val="16"/>
-                        </w:rPr>
-                      </w:pPr>
-                      <w:r>
-                        <w:rPr>
-                          <w:rFonts w:ascii="Gill Sans MT" w:hAnsi="Gill Sans MT" w:cs="Open Sans"/>
-                          <w:b/>
-                          <w:sz w:val="18"/>
-                          <w:szCs w:val="18"/>
-                        </w:rPr>
-                        <w:t xml:space="preserve">P: </w:t>
-                      </w:r>
-                      <w:r>
-                        <w:rPr>
-                          <w:rFonts w:ascii="Gill Sans MT" w:hAnsi="Gill Sans MT" w:cs="Open Sans"/>
-                          <w:color w:val="595959" w:themeColor="text1" w:themeTint="A6"/>
-                          <w:sz w:val="18"/>
-                          <w:szCs w:val="18"/>
-                        </w:rPr>
-                        <w:t>+123 235 7894 4568</w:t>
+                      <w:r>
+                        <w:rPr>
+                          <w:rFonts w:ascii="Gill Sans MT" w:hAnsi="Gill Sans MT" w:cs="Open Sans"/>
+                          <w:color w:val="595959" w:themeColor="text1" w:themeTint="A6"/>
+                          <w:sz w:val="18"/>
+                          <w:szCs w:val="18"/>
+                          <w:lang w:val="fr-FR"/>
+                        </w:rPr>
+                        <w:t>Chef de p</w:t>
+                      </w:r>
+                      <w:r>
+                        <w:rPr>
+                          <w:rFonts w:ascii="Gill Sans MT" w:hAnsi="Gill Sans MT" w:cs="Open Sans"/>
+                          <w:color w:val="595959" w:themeColor="text1" w:themeTint="A6"/>
+                          <w:sz w:val="18"/>
+                          <w:szCs w:val="18"/>
+                          <w:lang w:val="fr-FR"/>
+                        </w:rPr>
+                        <w:t>rojet. SAGEMCOM</w:t>
                       </w:r>
                     </w:p>
                   </w:txbxContent>
@@ -9200,7 +8977,7 @@
           </mc:Choice>
           <mc:Fallback>
             <w:pict>
-              <v:shape id="Text Box 315" o:spid="_x0000_s1063" type="#_x0000_t202" style="position:absolute;left:0;text-align:left;margin-left:29.35pt;margin-top:759.8pt;width:177.6pt;height:56.3pt;z-index:251845632;visibility:visible;mso-wrap-style:square;mso-width-percent:0;mso-height-percent:0;mso-wrap-distance-left:9pt;mso-wrap-distance-top:0;mso-wrap-distance-right:9pt;mso-wrap-distance-bottom:0;mso-position-horizontal:absolute;mso-position-horizontal-relative:text;mso-position-vertical:absolute;mso-position-vertical-relative:text;mso-width-percent:0;mso-height-percent:0;mso-width-relative:margin;mso-height-relative:margin;v-text-anchor:top" o:gfxdata="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" filled="f" fillcolor="#d8d8d8" stroked="f" strokecolor="#a5a5a5" strokeweight=".25pt">
+              <v:shape id="Text Box 315" o:spid="_x0000_s1063" type="#_x0000_t202" style="position:absolute;left:0;text-align:left;margin-left:29.35pt;margin-top:759.8pt;width:177.6pt;height:56.3pt;z-index:251845632;visibility:visible;mso-wrap-style:square;mso-width-percent:0;mso-height-percent:0;mso-wrap-distance-left:9pt;mso-wrap-distance-top:0;mso-wrap-distance-right:9pt;mso-wrap-distance-bottom:0;mso-position-horizontal:absolute;mso-position-horizontal-relative:text;mso-position-vertical:absolute;mso-position-vertical-relative:text;mso-width-percent:0;mso-height-percent:0;mso-width-relative:margin;mso-height-relative:margin;v-text-anchor:top" o:gfxdata="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" filled="f" fillcolor="#d8d8d8" stroked="f" strokecolor="#a5a5a5" strokeweight=".25pt">
                 <v:path arrowok="t"/>
                 <v:textbox>
                   <w:txbxContent>
@@ -9369,7 +9146,7 @@
           </mc:Choice>
           <mc:Fallback>
             <w:pict>
-              <v:shape id="Text Box 170" o:spid="_x0000_s1064" type="#_x0000_t202" style="position:absolute;left:0;text-align:left;margin-left:29.4pt;margin-top:554.05pt;width:135.45pt;height:21pt;z-index:251702272;visibility:visible;mso-wrap-style:square;mso-width-percent:0;mso-height-percent:0;mso-wrap-distance-left:9pt;mso-wrap-distance-top:0;mso-wrap-distance-right:9pt;mso-wrap-distance-bottom:0;mso-position-horizontal:absolute;mso-position-horizontal-relative:text;mso-position-vertical:absolute;mso-position-vertical-relative:text;mso-width-percent:0;mso-height-percent:0;mso-width-relative:margin;mso-height-relative:margin;v-text-anchor:top" o:gfxdata="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" filled="f" stroked="f">
+              <v:shape id="Text Box 170" o:spid="_x0000_s1064" type="#_x0000_t202" style="position:absolute;left:0;text-align:left;margin-left:29.4pt;margin-top:554.05pt;width:135.45pt;height:21pt;z-index:251702272;visibility:visible;mso-wrap-style:square;mso-width-percent:0;mso-height-percent:0;mso-wrap-distance-left:9pt;mso-wrap-distance-top:0;mso-wrap-distance-right:9pt;mso-wrap-distance-bottom:0;mso-position-horizontal:absolute;mso-position-horizontal-relative:text;mso-position-vertical:absolute;mso-position-vertical-relative:text;mso-width-percent:0;mso-height-percent:0;mso-width-relative:margin;mso-height-relative:margin;v-text-anchor:top" o:gfxdata="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" filled="f" stroked="f">
                 <v:path arrowok="t"/>
                 <v:textbox>
                   <w:txbxContent>
@@ -9508,7 +9285,7 @@
           </mc:Choice>
           <mc:Fallback>
             <w:pict>
-              <v:shape id="Text Box 312" o:spid="_x0000_s1065" type="#_x0000_t202" style="position:absolute;left:0;text-align:left;margin-left:29.35pt;margin-top:582.95pt;width:181.75pt;height:21.55pt;z-index:251842560;visibility:visible;mso-wrap-style:square;mso-width-percent:0;mso-height-percent:0;mso-wrap-distance-left:9pt;mso-wrap-distance-top:0;mso-wrap-distance-right:9pt;mso-wrap-distance-bottom:0;mso-position-horizontal:absolute;mso-position-horizontal-relative:text;mso-position-vertical:absolute;mso-position-vertical-relative:text;mso-width-percent:0;mso-height-percent:0;mso-width-relative:margin;mso-height-relative:margin;v-text-anchor:top" o:gfxdata="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" filled="f" fillcolor="#d8d8d8" stroked="f" strokecolor="#a5a5a5" strokeweight=".25pt">
+              <v:shape id="Text Box 312" o:spid="_x0000_s1065" type="#_x0000_t202" style="position:absolute;left:0;text-align:left;margin-left:29.35pt;margin-top:582.95pt;width:181.75pt;height:21.55pt;z-index:251842560;visibility:visible;mso-wrap-style:square;mso-width-percent:0;mso-height-percent:0;mso-wrap-distance-left:9pt;mso-wrap-distance-top:0;mso-wrap-distance-right:9pt;mso-wrap-distance-bottom:0;mso-position-horizontal:absolute;mso-position-horizontal-relative:text;mso-position-vertical:absolute;mso-position-vertical-relative:text;mso-width-percent:0;mso-height-percent:0;mso-width-relative:margin;mso-height-relative:margin;v-text-anchor:top" o:gfxdata="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" filled="f" fillcolor="#d8d8d8" stroked="f" strokecolor="#a5a5a5" strokeweight=".25pt">
                 <v:path arrowok="t"/>
                 <v:textbox>
                   <w:txbxContent>
@@ -9609,7 +9386,7 @@
           </mc:Choice>
           <mc:Fallback>
             <w:pict>
-              <v:shape w14:anchorId="01E5AE55" id="AutoShape 384" o:spid="_x0000_s1026" type="#_x0000_t32" style="position:absolute;margin-left:37.35pt;margin-top:746.7pt;width:158.25pt;height:.05pt;flip:x;z-index:251928576;visibility:visible;mso-wrap-style:square;mso-width-percent:0;mso-height-percent:0;mso-wrap-distance-left:9pt;mso-wrap-distance-top:0;mso-wrap-distance-right:9pt;mso-wrap-distance-bottom:0;mso-position-horizontal:absolute;mso-position-horizontal-relative:text;mso-position-vertical:absolute;mso-position-vertical-relative:text;mso-width-percent:0;mso-height-percent:0;mso-width-relative:margin;mso-height-relative:margin" o:gfxdata="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" strokecolor="#d8d8d8 [2732]" strokeweight="6pt">
+              <v:shape w14:anchorId="01E5AE55" id="AutoShape 384" o:spid="_x0000_s1026" type="#_x0000_t32" style="position:absolute;margin-left:37.35pt;margin-top:746.7pt;width:158.25pt;height:.05pt;flip:x;z-index:251928576;visibility:visible;mso-wrap-style:square;mso-width-percent:0;mso-height-percent:0;mso-wrap-distance-left:9pt;mso-wrap-distance-top:0;mso-wrap-distance-right:9pt;mso-wrap-distance-bottom:0;mso-position-horizontal:absolute;mso-position-horizontal-relative:text;mso-position-vertical:absolute;mso-position-vertical-relative:text;mso-width-percent:0;mso-height-percent:0;mso-width-relative:margin;mso-height-relative:margin" o:gfxdata="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" strokecolor="#d8d8d8 [2732]" strokeweight="6pt">
                 <o:lock v:ext="edit" shapetype="f"/>
               </v:shape>
             </w:pict>
@@ -9686,7 +9463,7 @@
           </mc:Choice>
           <mc:Fallback>
             <w:pict>
-              <v:shape w14:anchorId="26943EB7" id="AutoShape 388" o:spid="_x0000_s1026" type="#_x0000_t32" style="position:absolute;margin-left:37.35pt;margin-top:712.1pt;width:158.25pt;height:.05pt;flip:x;z-index:251926528;visibility:visible;mso-wrap-style:square;mso-width-percent:0;mso-height-percent:0;mso-wrap-distance-left:9pt;mso-wrap-distance-top:0;mso-wrap-distance-right:9pt;mso-wrap-distance-bottom:0;mso-position-horizontal:absolute;mso-position-horizontal-relative:text;mso-position-vertical:absolute;mso-position-vertical-relative:text;mso-width-percent:0;mso-height-percent:0;mso-width-relative:margin;mso-height-relative:margin" o:gfxdata="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" strokecolor="#d8d8d8 [2732]" strokeweight="6pt">
+              <v:shape w14:anchorId="26943EB7" id="AutoShape 388" o:spid="_x0000_s1026" type="#_x0000_t32" style="position:absolute;margin-left:37.35pt;margin-top:712.1pt;width:158.25pt;height:.05pt;flip:x;z-index:251926528;visibility:visible;mso-wrap-style:square;mso-width-percent:0;mso-height-percent:0;mso-wrap-distance-left:9pt;mso-wrap-distance-top:0;mso-wrap-distance-right:9pt;mso-wrap-distance-bottom:0;mso-position-horizontal:absolute;mso-position-horizontal-relative:text;mso-position-vertical:absolute;mso-position-vertical-relative:text;mso-width-percent:0;mso-height-percent:0;mso-width-relative:margin;mso-height-relative:margin" o:gfxdata="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" strokecolor="#d8d8d8 [2732]" strokeweight="6pt">
                 <o:lock v:ext="edit" shapetype="f"/>
               </v:shape>
             </w:pict>
@@ -9763,7 +9540,7 @@
           </mc:Choice>
           <mc:Fallback>
             <w:pict>
-              <v:shape w14:anchorId="05FEA40D" id="AutoShape 391" o:spid="_x0000_s1026" type="#_x0000_t32" style="position:absolute;margin-left:37.35pt;margin-top:677.55pt;width:158.25pt;height:.05pt;flip:x;z-index:251924480;visibility:visible;mso-wrap-style:square;mso-width-percent:0;mso-height-percent:0;mso-wrap-distance-left:9pt;mso-wrap-distance-top:0;mso-wrap-distance-right:9pt;mso-wrap-distance-bottom:0;mso-position-horizontal:absolute;mso-position-horizontal-relative:text;mso-position-vertical:absolute;mso-position-vertical-relative:text;mso-width-percent:0;mso-height-percent:0;mso-width-relative:margin;mso-height-relative:margin" o:gfxdata="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" strokecolor="#d8d8d8 [2732]" strokeweight="6pt">
+              <v:shape w14:anchorId="05FEA40D" id="AutoShape 391" o:spid="_x0000_s1026" type="#_x0000_t32" style="position:absolute;margin-left:37.35pt;margin-top:677.55pt;width:158.25pt;height:.05pt;flip:x;z-index:251924480;visibility:visible;mso-wrap-style:square;mso-width-percent:0;mso-height-percent:0;mso-wrap-distance-left:9pt;mso-wrap-distance-top:0;mso-wrap-distance-right:9pt;mso-wrap-distance-bottom:0;mso-position-horizontal:absolute;mso-position-horizontal-relative:text;mso-position-vertical:absolute;mso-position-vertical-relative:text;mso-width-percent:0;mso-height-percent:0;mso-width-relative:margin;mso-height-relative:margin" o:gfxdata="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" strokecolor="#d8d8d8 [2732]" strokeweight="6pt">
                 <o:lock v:ext="edit" shapetype="f"/>
               </v:shape>
             </w:pict>
@@ -9840,7 +9617,7 @@
           </mc:Choice>
           <mc:Fallback>
             <w:pict>
-              <v:shape w14:anchorId="08ADBD84" id="AutoShape 394" o:spid="_x0000_s1026" type="#_x0000_t32" style="position:absolute;margin-left:37.35pt;margin-top:643pt;width:158.25pt;height:.05pt;flip:x;z-index:251922432;visibility:visible;mso-wrap-style:square;mso-width-percent:0;mso-height-percent:0;mso-wrap-distance-left:9pt;mso-wrap-distance-top:0;mso-wrap-distance-right:9pt;mso-wrap-distance-bottom:0;mso-position-horizontal:absolute;mso-position-horizontal-relative:text;mso-position-vertical:absolute;mso-position-vertical-relative:text;mso-width-percent:0;mso-height-percent:0;mso-width-relative:margin;mso-height-relative:margin" o:gfxdata="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" strokecolor="#d8d8d8 [2732]" strokeweight="6pt">
+              <v:shape w14:anchorId="08ADBD84" id="AutoShape 394" o:spid="_x0000_s1026" type="#_x0000_t32" style="position:absolute;margin-left:37.35pt;margin-top:643pt;width:158.25pt;height:.05pt;flip:x;z-index:251922432;visibility:visible;mso-wrap-style:square;mso-width-percent:0;mso-height-percent:0;mso-wrap-distance-left:9pt;mso-wrap-distance-top:0;mso-wrap-distance-right:9pt;mso-wrap-distance-bottom:0;mso-position-horizontal:absolute;mso-position-horizontal-relative:text;mso-position-vertical:absolute;mso-position-vertical-relative:text;mso-width-percent:0;mso-height-percent:0;mso-width-relative:margin;mso-height-relative:margin" o:gfxdata="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" strokecolor="#d8d8d8 [2732]" strokeweight="6pt">
                 <o:lock v:ext="edit" shapetype="f"/>
               </v:shape>
             </w:pict>
@@ -9917,7 +9694,7 @@
           </mc:Choice>
           <mc:Fallback>
             <w:pict>
-              <v:shape w14:anchorId="03E6C3F7" id="AutoShape 397" o:spid="_x0000_s1026" type="#_x0000_t32" style="position:absolute;margin-left:37.35pt;margin-top:608.45pt;width:158.25pt;height:.05pt;flip:x;z-index:251920384;visibility:visible;mso-wrap-style:square;mso-width-percent:0;mso-height-percent:0;mso-wrap-distance-left:9pt;mso-wrap-distance-top:0;mso-wrap-distance-right:9pt;mso-wrap-distance-bottom:0;mso-position-horizontal:absolute;mso-position-horizontal-relative:text;mso-position-vertical:absolute;mso-position-vertical-relative:text;mso-width-percent:0;mso-height-percent:0;mso-width-relative:margin;mso-height-relative:margin" o:gfxdata="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" strokecolor="#d8d8d8 [2732]" strokeweight="6pt">
+              <v:shape w14:anchorId="03E6C3F7" id="AutoShape 397" o:spid="_x0000_s1026" type="#_x0000_t32" style="position:absolute;margin-left:37.35pt;margin-top:608.45pt;width:158.25pt;height:.05pt;flip:x;z-index:251920384;visibility:visible;mso-wrap-style:square;mso-width-percent:0;mso-height-percent:0;mso-wrap-distance-left:9pt;mso-wrap-distance-top:0;mso-wrap-distance-right:9pt;mso-wrap-distance-bottom:0;mso-position-horizontal:absolute;mso-position-horizontal-relative:text;mso-position-vertical:absolute;mso-position-vertical-relative:text;mso-width-percent:0;mso-height-percent:0;mso-width-relative:margin;mso-height-relative:margin" o:gfxdata="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" strokecolor="#d8d8d8 [2732]" strokeweight="6pt">
                 <o:lock v:ext="edit" shapetype="f"/>
               </v:shape>
             </w:pict>
@@ -9995,7 +9772,7 @@
           </mc:Choice>
           <mc:Fallback>
             <w:pict>
-              <v:shape w14:anchorId="2B0AE05E" id="AutoShape 385" o:spid="_x0000_s1026" type="#_x0000_t32" style="position:absolute;margin-left:37.35pt;margin-top:746.7pt;width:82.2pt;height:.05pt;flip:x;z-index:251929600;visibility:visible;mso-wrap-style:square;mso-width-percent:0;mso-height-percent:0;mso-wrap-distance-left:9pt;mso-wrap-distance-top:0;mso-wrap-distance-right:9pt;mso-wrap-distance-bottom:0;mso-position-horizontal:absolute;mso-position-horizontal-relative:text;mso-position-vertical:absolute;mso-position-vertical-relative:text;mso-width-percent:0;mso-height-percent:0;mso-width-relative:margin;mso-height-relative:margin" o:gfxdata="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" strokecolor="black [3213]" strokeweight="6pt">
+              <v:shape w14:anchorId="2B0AE05E" id="AutoShape 385" o:spid="_x0000_s1026" type="#_x0000_t32" style="position:absolute;margin-left:37.35pt;margin-top:746.7pt;width:82.2pt;height:.05pt;flip:x;z-index:251929600;visibility:visible;mso-wrap-style:square;mso-width-percent:0;mso-height-percent:0;mso-wrap-distance-left:9pt;mso-wrap-distance-top:0;mso-wrap-distance-right:9pt;mso-wrap-distance-bottom:0;mso-position-horizontal:absolute;mso-position-horizontal-relative:text;mso-position-vertical:absolute;mso-position-vertical-relative:text;mso-width-percent:0;mso-height-percent:0;mso-width-relative:margin;mso-height-relative:margin" o:gfxdata="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" strokecolor="black [3213]" strokeweight="6pt">
                 <o:lock v:ext="edit" shapetype="f"/>
               </v:shape>
             </w:pict>
@@ -10073,7 +9850,7 @@
           </mc:Choice>
           <mc:Fallback>
             <w:pict>
-              <v:shape w14:anchorId="196A81D4" id="AutoShape 389" o:spid="_x0000_s1026" type="#_x0000_t32" style="position:absolute;margin-left:37.35pt;margin-top:712.1pt;width:99.2pt;height:.05pt;flip:x;z-index:251927552;visibility:visible;mso-wrap-style:square;mso-width-percent:0;mso-height-percent:0;mso-wrap-distance-left:9pt;mso-wrap-distance-top:0;mso-wrap-distance-right:9pt;mso-wrap-distance-bottom:0;mso-position-horizontal:absolute;mso-position-horizontal-relative:text;mso-position-vertical:absolute;mso-position-vertical-relative:text;mso-width-percent:0;mso-height-percent:0;mso-width-relative:margin;mso-height-relative:margin" o:gfxdata="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" strokecolor="black [3213]" strokeweight="6pt">
+              <v:shape w14:anchorId="196A81D4" id="AutoShape 389" o:spid="_x0000_s1026" type="#_x0000_t32" style="position:absolute;margin-left:37.35pt;margin-top:712.1pt;width:99.2pt;height:.05pt;flip:x;z-index:251927552;visibility:visible;mso-wrap-style:square;mso-width-percent:0;mso-height-percent:0;mso-wrap-distance-left:9pt;mso-wrap-distance-top:0;mso-wrap-distance-right:9pt;mso-wrap-distance-bottom:0;mso-position-horizontal:absolute;mso-position-horizontal-relative:text;mso-position-vertical:absolute;mso-position-vertical-relative:text;mso-width-percent:0;mso-height-percent:0;mso-width-relative:margin;mso-height-relative:margin" o:gfxdata="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" strokecolor="black [3213]" strokeweight="6pt">
                 <o:lock v:ext="edit" shapetype="f"/>
               </v:shape>
             </w:pict>
@@ -10151,7 +9928,7 @@
           </mc:Choice>
           <mc:Fallback>
             <w:pict>
-              <v:shape w14:anchorId="040F57E0" id="AutoShape 392" o:spid="_x0000_s1026" type="#_x0000_t32" style="position:absolute;margin-left:37.35pt;margin-top:677.55pt;width:99.2pt;height:.05pt;flip:x;z-index:251925504;visibility:visible;mso-wrap-style:square;mso-width-percent:0;mso-height-percent:0;mso-wrap-distance-left:9pt;mso-wrap-distance-top:0;mso-wrap-distance-right:9pt;mso-wrap-distance-bottom:0;mso-position-horizontal:absolute;mso-position-horizontal-relative:text;mso-position-vertical:absolute;mso-position-vertical-relative:text;mso-width-percent:0;mso-height-percent:0;mso-width-relative:margin;mso-height-relative:margin" o:gfxdata="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" strokecolor="black [3213]" strokeweight="6pt">
+              <v:shape w14:anchorId="040F57E0" id="AutoShape 392" o:spid="_x0000_s1026" type="#_x0000_t32" style="position:absolute;margin-left:37.35pt;margin-top:677.55pt;width:99.2pt;height:.05pt;flip:x;z-index:251925504;visibility:visible;mso-wrap-style:square;mso-width-percent:0;mso-height-percent:0;mso-wrap-distance-left:9pt;mso-wrap-distance-top:0;mso-wrap-distance-right:9pt;mso-wrap-distance-bottom:0;mso-position-horizontal:absolute;mso-position-horizontal-relative:text;mso-position-vertical:absolute;mso-position-vertical-relative:text;mso-width-percent:0;mso-height-percent:0;mso-width-relative:margin;mso-height-relative:margin" o:gfxdata="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" strokecolor="black [3213]" strokeweight="6pt">
                 <o:lock v:ext="edit" shapetype="f"/>
               </v:shape>
             </w:pict>
@@ -10229,7 +10006,7 @@
           </mc:Choice>
           <mc:Fallback>
             <w:pict>
-              <v:shape w14:anchorId="26CCDB38" id="AutoShape 395" o:spid="_x0000_s1026" type="#_x0000_t32" style="position:absolute;margin-left:37.35pt;margin-top:643pt;width:121.85pt;height:.05pt;flip:x;z-index:251923456;visibility:visible;mso-wrap-style:square;mso-width-percent:0;mso-height-percent:0;mso-wrap-distance-left:9pt;mso-wrap-distance-top:0;mso-wrap-distance-right:9pt;mso-wrap-distance-bottom:0;mso-position-horizontal:absolute;mso-position-horizontal-relative:text;mso-position-vertical:absolute;mso-position-vertical-relative:text;mso-width-percent:0;mso-height-percent:0;mso-width-relative:margin;mso-height-relative:margin" o:gfxdata="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" strokecolor="black [3213]" strokeweight="6pt">
+              <v:shape w14:anchorId="26CCDB38" id="AutoShape 395" o:spid="_x0000_s1026" type="#_x0000_t32" style="position:absolute;margin-left:37.35pt;margin-top:643pt;width:121.85pt;height:.05pt;flip:x;z-index:251923456;visibility:visible;mso-wrap-style:square;mso-width-percent:0;mso-height-percent:0;mso-wrap-distance-left:9pt;mso-wrap-distance-top:0;mso-wrap-distance-right:9pt;mso-wrap-distance-bottom:0;mso-position-horizontal:absolute;mso-position-horizontal-relative:text;mso-position-vertical:absolute;mso-position-vertical-relative:text;mso-width-percent:0;mso-height-percent:0;mso-width-relative:margin;mso-height-relative:margin" o:gfxdata="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" strokecolor="black [3213]" strokeweight="6pt">
                 <o:lock v:ext="edit" shapetype="f"/>
               </v:shape>
             </w:pict>
@@ -10307,7 +10084,7 @@
           </mc:Choice>
           <mc:Fallback>
             <w:pict>
-              <v:shape w14:anchorId="5518B3A9" id="AutoShape 398" o:spid="_x0000_s1026" type="#_x0000_t32" style="position:absolute;margin-left:37.35pt;margin-top:608.45pt;width:138.85pt;height:.05pt;flip:x;z-index:251921408;visibility:visible;mso-wrap-style:square;mso-width-percent:0;mso-height-percent:0;mso-wrap-distance-left:9pt;mso-wrap-distance-top:0;mso-wrap-distance-right:9pt;mso-wrap-distance-bottom:0;mso-position-horizontal:absolute;mso-position-horizontal-relative:text;mso-position-vertical:absolute;mso-position-vertical-relative:text;mso-width-percent:0;mso-height-percent:0;mso-width-relative:margin;mso-height-relative:margin" o:gfxdata="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" strokecolor="black [3213]" strokeweight="6pt">
+              <v:shape w14:anchorId="5518B3A9" id="AutoShape 398" o:spid="_x0000_s1026" type="#_x0000_t32" style="position:absolute;margin-left:37.35pt;margin-top:608.45pt;width:138.85pt;height:.05pt;flip:x;z-index:251921408;visibility:visible;mso-wrap-style:square;mso-width-percent:0;mso-height-percent:0;mso-wrap-distance-left:9pt;mso-wrap-distance-top:0;mso-wrap-distance-right:9pt;mso-wrap-distance-bottom:0;mso-position-horizontal:absolute;mso-position-horizontal-relative:text;mso-position-vertical:absolute;mso-position-vertical-relative:text;mso-width-percent:0;mso-height-percent:0;mso-width-relative:margin;mso-height-relative:margin" o:gfxdata="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" strokecolor="black [3213]" strokeweight="6pt">
                 <o:lock v:ext="edit" shapetype="f"/>
               </v:shape>
             </w:pict>
@@ -10416,7 +10193,7 @@
           </mc:Choice>
           <mc:Fallback>
             <w:pict>
-              <v:shape id="Text Box 401" o:spid="_x0000_s1066" type="#_x0000_t202" style="position:absolute;left:0;text-align:left;margin-left:29.4pt;margin-top:686.95pt;width:109.8pt;height:21.55pt;z-index:251918336;visibility:visible;mso-wrap-style:square;mso-width-percent:0;mso-height-percent:0;mso-wrap-distance-left:9pt;mso-wrap-distance-top:0;mso-wrap-distance-right:9pt;mso-wrap-distance-bottom:0;mso-position-horizontal:absolute;mso-position-horizontal-relative:text;mso-position-vertical:absolute;mso-position-vertical-relative:text;mso-width-percent:0;mso-height-percent:0;mso-width-relative:margin;mso-height-relative:margin;v-text-anchor:top" o:gfxdata="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" filled="f" fillcolor="#d8d8d8" stroked="f" strokecolor="#a5a5a5" strokeweight=".25pt">
+              <v:shape id="Text Box 401" o:spid="_x0000_s1066" type="#_x0000_t202" style="position:absolute;left:0;text-align:left;margin-left:29.4pt;margin-top:686.95pt;width:109.8pt;height:21.55pt;z-index:251918336;visibility:visible;mso-wrap-style:square;mso-width-percent:0;mso-height-percent:0;mso-wrap-distance-left:9pt;mso-wrap-distance-top:0;mso-wrap-distance-right:9pt;mso-wrap-distance-bottom:0;mso-position-horizontal:absolute;mso-position-horizontal-relative:text;mso-position-vertical:absolute;mso-position-vertical-relative:text;mso-width-percent:0;mso-height-percent:0;mso-width-relative:margin;mso-height-relative:margin;v-text-anchor:top" o:gfxdata="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" filled="f" fillcolor="#d8d8d8" stroked="f" strokecolor="#a5a5a5" strokeweight=".25pt">
                 <v:path arrowok="t"/>
                 <v:textbox>
                   <w:txbxContent>
@@ -10528,27 +10305,7 @@
                                 <w:szCs w:val="18"/>
                                 <w:lang w:val="fr-FR"/>
                               </w:rPr>
-                              <w:t>Objective-C (</w:t>
-                            </w:r>
-                            <w:proofErr w:type="spellStart"/>
-                            <w:r>
-                              <w:rPr>
-                                <w:rFonts w:ascii="Gill Sans MT" w:hAnsi="Gill Sans MT" w:cs="Open Sans"/>
-                                <w:sz w:val="18"/>
-                                <w:szCs w:val="18"/>
-                                <w:lang w:val="fr-FR"/>
-                              </w:rPr>
-                              <w:t>Cocoa</w:t>
-                            </w:r>
-                            <w:proofErr w:type="spellEnd"/>
-                            <w:r>
-                              <w:rPr>
-                                <w:rFonts w:ascii="Gill Sans MT" w:hAnsi="Gill Sans MT" w:cs="Open Sans"/>
-                                <w:sz w:val="18"/>
-                                <w:szCs w:val="18"/>
-                                <w:lang w:val="fr-FR"/>
-                              </w:rPr>
-                              <w:t>)</w:t>
+                              <w:t>Objective-C (Cocoa)</w:t>
                             </w:r>
                           </w:p>
                         </w:txbxContent>
@@ -10570,7 +10327,7 @@
           </mc:Choice>
           <mc:Fallback>
             <w:pict>
-              <v:shape id="Text Box 400" o:spid="_x0000_s1067" type="#_x0000_t202" style="position:absolute;left:0;text-align:left;margin-left:29.4pt;margin-top:652pt;width:109.8pt;height:21.55pt;z-index:251917312;visibility:visible;mso-wrap-style:square;mso-width-percent:0;mso-height-percent:0;mso-wrap-distance-left:9pt;mso-wrap-distance-top:0;mso-wrap-distance-right:9pt;mso-wrap-distance-bottom:0;mso-position-horizontal:absolute;mso-position-horizontal-relative:text;mso-position-vertical:absolute;mso-position-vertical-relative:text;mso-width-percent:0;mso-height-percent:0;mso-width-relative:margin;mso-height-relative:margin;v-text-anchor:top" o:gfxdata="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" filled="f" fillcolor="#d8d8d8" stroked="f" strokecolor="#a5a5a5" strokeweight=".25pt">
+              <v:shape id="Text Box 400" o:spid="_x0000_s1067" type="#_x0000_t202" style="position:absolute;left:0;text-align:left;margin-left:29.4pt;margin-top:652pt;width:109.8pt;height:21.55pt;z-index:251917312;visibility:visible;mso-wrap-style:square;mso-width-percent:0;mso-height-percent:0;mso-wrap-distance-left:9pt;mso-wrap-distance-top:0;mso-wrap-distance-right:9pt;mso-wrap-distance-bottom:0;mso-position-horizontal:absolute;mso-position-horizontal-relative:text;mso-position-vertical:absolute;mso-position-vertical-relative:text;mso-width-percent:0;mso-height-percent:0;mso-width-relative:margin;mso-height-relative:margin;v-text-anchor:top" o:gfxdata="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" filled="f" fillcolor="#d8d8d8" stroked="f" strokecolor="#a5a5a5" strokeweight=".25pt">
                 <v:path arrowok="t"/>
                 <v:textbox>
                   <w:txbxContent>
@@ -10592,27 +10349,7 @@
                           <w:szCs w:val="18"/>
                           <w:lang w:val="fr-FR"/>
                         </w:rPr>
-                        <w:t>Objective-C (</w:t>
-                      </w:r>
-                      <w:proofErr w:type="spellStart"/>
-                      <w:r>
-                        <w:rPr>
-                          <w:rFonts w:ascii="Gill Sans MT" w:hAnsi="Gill Sans MT" w:cs="Open Sans"/>
-                          <w:sz w:val="18"/>
-                          <w:szCs w:val="18"/>
-                          <w:lang w:val="fr-FR"/>
-                        </w:rPr>
-                        <w:t>Cocoa</w:t>
-                      </w:r>
-                      <w:proofErr w:type="spellEnd"/>
-                      <w:r>
-                        <w:rPr>
-                          <w:rFonts w:ascii="Gill Sans MT" w:hAnsi="Gill Sans MT" w:cs="Open Sans"/>
-                          <w:sz w:val="18"/>
-                          <w:szCs w:val="18"/>
-                          <w:lang w:val="fr-FR"/>
-                        </w:rPr>
-                        <w:t>)</w:t>
+                        <w:t>Objective-C (Cocoa)</w:t>
                       </w:r>
                     </w:p>
                   </w:txbxContent>
@@ -10724,7 +10461,7 @@
           </mc:Choice>
           <mc:Fallback>
             <w:pict>
-              <v:shape id="Text Box 402" o:spid="_x0000_s1068" type="#_x0000_t202" style="position:absolute;left:0;text-align:left;margin-left:29.4pt;margin-top:720.55pt;width:109.8pt;height:21.55pt;z-index:251919360;visibility:visible;mso-wrap-style:square;mso-width-percent:0;mso-height-percent:0;mso-wrap-distance-left:9pt;mso-wrap-distance-top:0;mso-wrap-distance-right:9pt;mso-wrap-distance-bottom:0;mso-position-horizontal:absolute;mso-position-horizontal-relative:text;mso-position-vertical:absolute;mso-position-vertical-relative:text;mso-width-percent:0;mso-height-percent:0;mso-width-relative:margin;mso-height-relative:margin;v-text-anchor:top" o:gfxdata="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" filled="f" fillcolor="#d8d8d8" stroked="f" strokecolor="#a5a5a5" strokeweight=".25pt">
+              <v:shape id="Text Box 402" o:spid="_x0000_s1068" type="#_x0000_t202" style="position:absolute;left:0;text-align:left;margin-left:29.4pt;margin-top:720.55pt;width:109.8pt;height:21.55pt;z-index:251919360;visibility:visible;mso-wrap-style:square;mso-width-percent:0;mso-height-percent:0;mso-wrap-distance-left:9pt;mso-wrap-distance-top:0;mso-wrap-distance-right:9pt;mso-wrap-distance-bottom:0;mso-position-horizontal:absolute;mso-position-horizontal-relative:text;mso-position-vertical:absolute;mso-position-vertical-relative:text;mso-width-percent:0;mso-height-percent:0;mso-width-relative:margin;mso-height-relative:margin;v-text-anchor:top" o:gfxdata="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" filled="f" fillcolor="#d8d8d8" stroked="f" strokecolor="#a5a5a5" strokeweight=".25pt">
                 <v:path arrowok="t"/>
                 <v:textbox>
                   <w:txbxContent>
@@ -10829,7 +10566,6 @@
                                 <w:lang w:val="fr-FR"/>
                               </w:rPr>
                             </w:pPr>
-                            <w:proofErr w:type="spellStart"/>
                             <w:r>
                               <w:rPr>
                                 <w:rFonts w:ascii="Gill Sans MT" w:hAnsi="Gill Sans MT" w:cs="Open Sans"/>
@@ -10839,7 +10575,6 @@
                               </w:rPr>
                               <w:t>Xamarin</w:t>
                             </w:r>
-                            <w:proofErr w:type="spellEnd"/>
                           </w:p>
                         </w:txbxContent>
                       </wps:txbx>
@@ -10860,7 +10595,7 @@
           </mc:Choice>
           <mc:Fallback>
             <w:pict>
-              <v:shape id="Text Box 399" o:spid="_x0000_s1069" type="#_x0000_t202" style="position:absolute;left:0;text-align:left;margin-left:29.4pt;margin-top:617.55pt;width:109.8pt;height:21.55pt;z-index:251916288;visibility:visible;mso-wrap-style:square;mso-width-percent:0;mso-height-percent:0;mso-wrap-distance-left:9pt;mso-wrap-distance-top:0;mso-wrap-distance-right:9pt;mso-wrap-distance-bottom:0;mso-position-horizontal:absolute;mso-position-horizontal-relative:text;mso-position-vertical:absolute;mso-position-vertical-relative:text;mso-width-percent:0;mso-height-percent:0;mso-width-relative:margin;mso-height-relative:margin;v-text-anchor:top" o:gfxdata="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" filled="f" fillcolor="#d8d8d8" stroked="f" strokecolor="#a5a5a5" strokeweight=".25pt">
+              <v:shape id="Text Box 399" o:spid="_x0000_s1069" type="#_x0000_t202" style="position:absolute;left:0;text-align:left;margin-left:29.4pt;margin-top:617.55pt;width:109.8pt;height:21.55pt;z-index:251916288;visibility:visible;mso-wrap-style:square;mso-width-percent:0;mso-height-percent:0;mso-wrap-distance-left:9pt;mso-wrap-distance-top:0;mso-wrap-distance-right:9pt;mso-wrap-distance-bottom:0;mso-position-horizontal:absolute;mso-position-horizontal-relative:text;mso-position-vertical:absolute;mso-position-vertical-relative:text;mso-width-percent:0;mso-height-percent:0;mso-width-relative:margin;mso-height-relative:margin;v-text-anchor:top" o:gfxdata="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" filled="f" fillcolor="#d8d8d8" stroked="f" strokecolor="#a5a5a5" strokeweight=".25pt">
                 <v:path arrowok="t"/>
                 <v:textbox>
                   <w:txbxContent>
@@ -10875,7 +10610,6 @@
                           <w:lang w:val="fr-FR"/>
                         </w:rPr>
                       </w:pPr>
-                      <w:proofErr w:type="spellStart"/>
                       <w:r>
                         <w:rPr>
                           <w:rFonts w:ascii="Gill Sans MT" w:hAnsi="Gill Sans MT" w:cs="Open Sans"/>
@@ -10885,7 +10619,6 @@
                         </w:rPr>
                         <w:t>Xamarin</w:t>
                       </w:r>
-                      <w:proofErr w:type="spellEnd"/>
                     </w:p>
                   </w:txbxContent>
                 </v:textbox>
@@ -10972,7 +10705,7 @@
           </mc:Choice>
           <mc:Fallback>
             <w:pict>
-              <v:rect w14:anchorId="0AB476AD" id="Rectangle 405" o:spid="_x0000_s1026" style="position:absolute;margin-left:0;margin-top:-1.75pt;width:220.15pt;height:846.1pt;z-index:-251383808;visibility:visible;mso-wrap-style:square;mso-width-percent:0;mso-height-percent:0;mso-wrap-distance-left:9pt;mso-wrap-distance-top:0;mso-wrap-distance-right:9pt;mso-wrap-distance-bottom:0;mso-position-horizontal:absolute;mso-position-horizontal-relative:text;mso-position-vertical:absolute;mso-position-vertical-relative:text;mso-width-percent:0;mso-height-percent:0;mso-width-relative:margin;mso-height-relative:margin;v-text-anchor:top" o:gfxdata="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" fillcolor="#f2f2f2 [3052]" stroked="f" strokecolor="black [3213]" strokeweight="1pt">
+              <v:rect w14:anchorId="0AB476AD" id="Rectangle 405" o:spid="_x0000_s1026" style="position:absolute;margin-left:0;margin-top:-1.75pt;width:220.15pt;height:846.1pt;z-index:-251383808;visibility:visible;mso-wrap-style:square;mso-width-percent:0;mso-height-percent:0;mso-wrap-distance-left:9pt;mso-wrap-distance-top:0;mso-wrap-distance-right:9pt;mso-wrap-distance-bottom:0;mso-position-horizontal:absolute;mso-position-horizontal-relative:text;mso-position-vertical:absolute;mso-position-vertical-relative:text;mso-width-percent:0;mso-height-percent:0;mso-width-relative:margin;mso-height-relative:margin;v-text-anchor:top" o:gfxdata="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" fillcolor="#f2f2f2 [3052]" stroked="f" strokecolor="black [3213]" strokeweight="1pt">
                 <v:path arrowok="t"/>
               </v:rect>
             </w:pict>
@@ -11052,7 +10785,7 @@
           </mc:Choice>
           <mc:Fallback>
             <w:pict>
-              <v:shape w14:anchorId="4AFC9578" id="AutoShape 109" o:spid="_x0000_s1026" type="#_x0000_t32" style="position:absolute;margin-left:22.15pt;margin-top:237.2pt;width:156.45pt;height:0;z-index:251659264;visibility:visible;mso-wrap-style:square;mso-width-percent:0;mso-height-percent:0;mso-wrap-distance-left:9pt;mso-wrap-distance-top:0;mso-wrap-distance-right:9pt;mso-wrap-distance-bottom:0;mso-position-horizontal:absolute;mso-position-horizontal-relative:text;mso-position-vertical:absolute;mso-position-vertical-relative:text;mso-width-percent:0;mso-height-percent:0;mso-width-relative:margin;mso-height-relative:margin" o:gfxdata="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" stroked="f">
+              <v:shape w14:anchorId="4AFC9578" id="AutoShape 109" o:spid="_x0000_s1026" type="#_x0000_t32" style="position:absolute;margin-left:22.15pt;margin-top:237.2pt;width:156.45pt;height:0;z-index:251659264;visibility:visible;mso-wrap-style:square;mso-width-percent:0;mso-height-percent:0;mso-wrap-distance-left:9pt;mso-wrap-distance-top:0;mso-wrap-distance-right:9pt;mso-wrap-distance-bottom:0;mso-position-horizontal:absolute;mso-position-horizontal-relative:text;mso-position-vertical:absolute;mso-position-vertical-relative:text;mso-width-percent:0;mso-height-percent:0;mso-width-relative:margin;mso-height-relative:margin" o:gfxdata="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" stroked="f">
                 <o:lock v:ext="edit" shapetype="f"/>
               </v:shape>
             </w:pict>
@@ -11829,7 +11562,7 @@
 </file>
 
 <file path=customXml/itemProps1.xml><?xml version="1.0" encoding="utf-8"?>
-<ds:datastoreItem xmlns:ds="http://schemas.openxmlformats.org/officeDocument/2006/customXml" ds:itemID="{C63ADA84-DE81-7D41-ADE0-9FF52CBA64F6}">
+<ds:datastoreItem xmlns:ds="http://schemas.openxmlformats.org/officeDocument/2006/customXml" ds:itemID="{AC98F46A-5A66-4FE7-9926-E3FF8F6F30C5}">
   <ds:schemaRefs>
     <ds:schemaRef ds:uri="http://schemas.openxmlformats.org/officeDocument/2006/bibliography"/>
   </ds:schemaRefs>

</xml_diff>